<commit_message>
14h before disertation defense
</commit_message>
<xml_diff>
--- a/pavlenkoM/Final_ver/Титулка_відгук_рецензія_реферат (1).docx
+++ b/pavlenkoM/Final_ver/Титулка_відгук_рецензія_реферат (1).docx
@@ -806,6 +806,13 @@
         <w:ind w:firstLine="0"/>
         <w:jc w:val="center"/>
       </w:pPr>
+    </w:p>
+    <w:p>
+      <w:pPr>
+        <w:spacing w:before="240" w:line="240" w:lineRule="auto"/>
+        <w:ind w:firstLine="0"/>
+        <w:jc w:val="center"/>
+      </w:pPr>
       <w:r>
         <w:t>Київ – 20__ року</w:t>
       </w:r>
@@ -849,6 +856,3000 @@
     </w:p>
     <w:p>
       <w:pPr>
+        <w:tabs>
+          <w:tab w:val="left" w:pos="720"/>
+          <w:tab w:val="left" w:pos="1440"/>
+          <w:tab w:val="left" w:pos="1620"/>
+        </w:tabs>
+        <w:spacing w:line="240" w:lineRule="auto"/>
+        <w:ind w:left="539" w:firstLine="0"/>
+        <w:jc w:val="center"/>
+        <w:rPr>
+          <w:b/>
+          <w:bCs/>
+          <w:sz w:val="28"/>
+        </w:rPr>
+      </w:pPr>
+      <w:r>
+        <w:rPr>
+          <w:b/>
+          <w:bCs/>
+          <w:sz w:val="28"/>
+        </w:rPr>
+        <w:lastRenderedPageBreak/>
+        <w:t xml:space="preserve">Національний технічний університет України </w:t>
+      </w:r>
+    </w:p>
+    <w:p>
+      <w:pPr>
+        <w:tabs>
+          <w:tab w:val="left" w:pos="720"/>
+          <w:tab w:val="left" w:pos="1440"/>
+          <w:tab w:val="left" w:pos="1620"/>
+        </w:tabs>
+        <w:spacing w:line="240" w:lineRule="auto"/>
+        <w:ind w:left="539" w:firstLine="0"/>
+        <w:jc w:val="center"/>
+        <w:rPr>
+          <w:b/>
+          <w:bCs/>
+          <w:sz w:val="28"/>
+          <w:lang w:val="ru-RU"/>
+        </w:rPr>
+      </w:pPr>
+      <w:r>
+        <w:rPr>
+          <w:b/>
+          <w:bCs/>
+          <w:sz w:val="28"/>
+          <w:lang w:val="ru-RU"/>
+        </w:rPr>
+        <w:t>«</w:t>
+      </w:r>
+      <w:r>
+        <w:rPr>
+          <w:b/>
+          <w:bCs/>
+          <w:sz w:val="28"/>
+        </w:rPr>
+        <w:t>Київський політехнічний інститут</w:t>
+      </w:r>
+      <w:r>
+        <w:rPr>
+          <w:b/>
+          <w:bCs/>
+          <w:sz w:val="28"/>
+          <w:lang w:val="ru-RU"/>
+        </w:rPr>
+        <w:t>»</w:t>
+      </w:r>
+    </w:p>
+    <w:p>
+      <w:pPr>
+        <w:tabs>
+          <w:tab w:val="left" w:pos="720"/>
+          <w:tab w:val="left" w:pos="1440"/>
+          <w:tab w:val="left" w:pos="1620"/>
+        </w:tabs>
+        <w:spacing w:line="240" w:lineRule="auto"/>
+        <w:ind w:left="539" w:firstLine="0"/>
+        <w:rPr>
+          <w:b/>
+          <w:bCs/>
+          <w:sz w:val="28"/>
+        </w:rPr>
+      </w:pPr>
+    </w:p>
+    <w:p>
+      <w:pPr>
+        <w:tabs>
+          <w:tab w:val="left" w:leader="underscore" w:pos="8903"/>
+        </w:tabs>
+        <w:spacing w:line="240" w:lineRule="auto"/>
+        <w:ind w:left="539" w:hanging="540"/>
+        <w:rPr>
+          <w:sz w:val="28"/>
+        </w:rPr>
+      </w:pPr>
+      <w:r>
+        <w:rPr>
+          <w:sz w:val="28"/>
+        </w:rPr>
+        <w:t>Факультет (інститут)</w:t>
+      </w:r>
+      <w:r>
+        <w:rPr>
+          <w:sz w:val="28"/>
+        </w:rPr>
+        <w:tab/>
+      </w:r>
+    </w:p>
+    <w:p>
+      <w:pPr>
+        <w:tabs>
+          <w:tab w:val="left" w:leader="underscore" w:pos="8903"/>
+        </w:tabs>
+        <w:spacing w:line="240" w:lineRule="auto"/>
+        <w:ind w:left="539" w:firstLine="2013"/>
+        <w:jc w:val="center"/>
+        <w:rPr>
+          <w:sz w:val="28"/>
+          <w:vertAlign w:val="superscript"/>
+        </w:rPr>
+      </w:pPr>
+      <w:r>
+        <w:rPr>
+          <w:sz w:val="28"/>
+          <w:vertAlign w:val="superscript"/>
+        </w:rPr>
+        <w:t>(повна назва)</w:t>
+      </w:r>
+    </w:p>
+    <w:p>
+      <w:pPr>
+        <w:tabs>
+          <w:tab w:val="left" w:leader="underscore" w:pos="8903"/>
+        </w:tabs>
+        <w:spacing w:line="240" w:lineRule="auto"/>
+        <w:ind w:left="539" w:hanging="540"/>
+        <w:rPr>
+          <w:sz w:val="28"/>
+        </w:rPr>
+      </w:pPr>
+      <w:r>
+        <w:rPr>
+          <w:sz w:val="28"/>
+        </w:rPr>
+        <w:t>Кафедра</w:t>
+      </w:r>
+      <w:r>
+        <w:rPr>
+          <w:sz w:val="28"/>
+        </w:rPr>
+        <w:tab/>
+      </w:r>
+    </w:p>
+    <w:p>
+      <w:pPr>
+        <w:tabs>
+          <w:tab w:val="left" w:leader="underscore" w:pos="8903"/>
+        </w:tabs>
+        <w:spacing w:line="240" w:lineRule="auto"/>
+        <w:ind w:left="539" w:firstLine="595"/>
+        <w:jc w:val="center"/>
+        <w:rPr>
+          <w:sz w:val="28"/>
+          <w:vertAlign w:val="superscript"/>
+        </w:rPr>
+      </w:pPr>
+      <w:r>
+        <w:rPr>
+          <w:sz w:val="28"/>
+          <w:vertAlign w:val="superscript"/>
+        </w:rPr>
+        <w:t>(повна назва)</w:t>
+      </w:r>
+    </w:p>
+    <w:p>
+      <w:pPr>
+        <w:tabs>
+          <w:tab w:val="left" w:pos="5812"/>
+          <w:tab w:val="left" w:pos="8833"/>
+        </w:tabs>
+        <w:spacing w:line="240" w:lineRule="auto"/>
+        <w:ind w:left="539" w:hanging="540"/>
+        <w:rPr>
+          <w:sz w:val="28"/>
+          <w:lang w:val="ru-RU"/>
+        </w:rPr>
+      </w:pPr>
+      <w:r>
+        <w:rPr>
+          <w:sz w:val="28"/>
+        </w:rPr>
+        <w:t>Освітньо-кваліфікаційний рівень «магістр»</w:t>
+      </w:r>
+    </w:p>
+    <w:p>
+      <w:pPr>
+        <w:tabs>
+          <w:tab w:val="left" w:leader="underscore" w:pos="8903"/>
+        </w:tabs>
+        <w:spacing w:line="240" w:lineRule="auto"/>
+        <w:ind w:left="539" w:hanging="540"/>
+        <w:rPr>
+          <w:sz w:val="28"/>
+        </w:rPr>
+      </w:pPr>
+      <w:r>
+        <w:rPr>
+          <w:sz w:val="28"/>
+        </w:rPr>
+        <w:t xml:space="preserve">Напрям підготовки </w:t>
+      </w:r>
+      <w:r>
+        <w:rPr>
+          <w:sz w:val="28"/>
+        </w:rPr>
+        <w:tab/>
+      </w:r>
+    </w:p>
+    <w:p>
+      <w:pPr>
+        <w:tabs>
+          <w:tab w:val="left" w:leader="underscore" w:pos="8903"/>
+        </w:tabs>
+        <w:spacing w:line="240" w:lineRule="auto"/>
+        <w:ind w:left="539" w:firstLine="1871"/>
+        <w:jc w:val="center"/>
+        <w:rPr>
+          <w:sz w:val="28"/>
+          <w:vertAlign w:val="superscript"/>
+        </w:rPr>
+      </w:pPr>
+      <w:r>
+        <w:rPr>
+          <w:sz w:val="28"/>
+          <w:vertAlign w:val="superscript"/>
+        </w:rPr>
+        <w:t>(код і назва)</w:t>
+      </w:r>
+    </w:p>
+    <w:p>
+      <w:pPr>
+        <w:tabs>
+          <w:tab w:val="left" w:leader="underscore" w:pos="8903"/>
+        </w:tabs>
+        <w:spacing w:line="240" w:lineRule="auto"/>
+        <w:ind w:left="539" w:hanging="540"/>
+        <w:rPr>
+          <w:sz w:val="28"/>
+        </w:rPr>
+      </w:pPr>
+      <w:r>
+        <w:rPr>
+          <w:sz w:val="28"/>
+        </w:rPr>
+        <w:t xml:space="preserve">Спеціальність </w:t>
+      </w:r>
+      <w:r>
+        <w:rPr>
+          <w:sz w:val="28"/>
+        </w:rPr>
+        <w:tab/>
+      </w:r>
+    </w:p>
+    <w:p>
+      <w:pPr>
+        <w:tabs>
+          <w:tab w:val="left" w:leader="underscore" w:pos="8903"/>
+        </w:tabs>
+        <w:spacing w:line="240" w:lineRule="auto"/>
+        <w:ind w:left="539" w:firstLine="1162"/>
+        <w:jc w:val="center"/>
+        <w:rPr>
+          <w:sz w:val="28"/>
+          <w:vertAlign w:val="superscript"/>
+        </w:rPr>
+      </w:pPr>
+      <w:r>
+        <w:rPr>
+          <w:sz w:val="28"/>
+          <w:vertAlign w:val="superscript"/>
+        </w:rPr>
+        <w:t>(код і назва)</w:t>
+      </w:r>
+    </w:p>
+    <w:p>
+      <w:pPr>
+        <w:tabs>
+          <w:tab w:val="left" w:pos="720"/>
+          <w:tab w:val="left" w:pos="1440"/>
+          <w:tab w:val="left" w:pos="1620"/>
+        </w:tabs>
+        <w:spacing w:line="240" w:lineRule="auto"/>
+        <w:ind w:left="539" w:firstLine="0"/>
+        <w:rPr>
+          <w:sz w:val="28"/>
+          <w:vertAlign w:val="superscript"/>
+        </w:rPr>
+      </w:pPr>
+    </w:p>
+    <w:p>
+      <w:pPr>
+        <w:tabs>
+          <w:tab w:val="left" w:pos="720"/>
+          <w:tab w:val="left" w:pos="1440"/>
+          <w:tab w:val="left" w:pos="1620"/>
+        </w:tabs>
+        <w:spacing w:line="240" w:lineRule="auto"/>
+        <w:ind w:left="539" w:firstLine="0"/>
+        <w:rPr>
+          <w:sz w:val="28"/>
+          <w:vertAlign w:val="superscript"/>
+        </w:rPr>
+      </w:pPr>
+    </w:p>
+    <w:p>
+      <w:pPr>
+        <w:tabs>
+          <w:tab w:val="left" w:pos="720"/>
+          <w:tab w:val="left" w:pos="1440"/>
+          <w:tab w:val="left" w:pos="1620"/>
+        </w:tabs>
+        <w:spacing w:line="240" w:lineRule="auto"/>
+        <w:ind w:left="5672" w:firstLine="0"/>
+        <w:jc w:val="left"/>
+      </w:pPr>
+      <w:r>
+        <w:t>ЗАТВЕРДЖУЮ</w:t>
+      </w:r>
+    </w:p>
+    <w:p>
+      <w:pPr>
+        <w:tabs>
+          <w:tab w:val="left" w:pos="720"/>
+          <w:tab w:val="left" w:pos="1440"/>
+          <w:tab w:val="left" w:pos="1620"/>
+        </w:tabs>
+        <w:spacing w:line="240" w:lineRule="auto"/>
+        <w:ind w:left="5672" w:firstLine="0"/>
+        <w:jc w:val="left"/>
+        <w:rPr>
+          <w:bCs/>
+        </w:rPr>
+      </w:pPr>
+      <w:r>
+        <w:rPr>
+          <w:bCs/>
+        </w:rPr>
+        <w:t>Завідувач кафедри</w:t>
+      </w:r>
+    </w:p>
+    <w:p>
+      <w:pPr>
+        <w:tabs>
+          <w:tab w:val="left" w:pos="720"/>
+          <w:tab w:val="left" w:pos="1440"/>
+          <w:tab w:val="left" w:pos="1620"/>
+        </w:tabs>
+        <w:spacing w:line="240" w:lineRule="auto"/>
+        <w:ind w:left="5671" w:firstLine="0"/>
+        <w:jc w:val="left"/>
+      </w:pPr>
+      <w:r>
+        <w:t>__________  _____________</w:t>
+      </w:r>
+    </w:p>
+    <w:p>
+      <w:pPr>
+        <w:tabs>
+          <w:tab w:val="left" w:pos="720"/>
+          <w:tab w:val="left" w:pos="1440"/>
+          <w:tab w:val="left" w:pos="1620"/>
+        </w:tabs>
+        <w:spacing w:line="240" w:lineRule="auto"/>
+        <w:ind w:left="5671" w:firstLine="425"/>
+        <w:jc w:val="left"/>
+        <w:rPr>
+          <w:vertAlign w:val="superscript"/>
+        </w:rPr>
+      </w:pPr>
+      <w:r>
+        <w:rPr>
+          <w:vertAlign w:val="superscript"/>
+        </w:rPr>
+        <w:t>(підпис)            (ініціали, прізвище)</w:t>
+      </w:r>
+    </w:p>
+    <w:p>
+      <w:pPr>
+        <w:tabs>
+          <w:tab w:val="left" w:pos="720"/>
+          <w:tab w:val="left" w:pos="1440"/>
+          <w:tab w:val="left" w:pos="1620"/>
+        </w:tabs>
+        <w:spacing w:line="240" w:lineRule="auto"/>
+        <w:ind w:left="5672" w:firstLine="0"/>
+        <w:jc w:val="left"/>
+      </w:pPr>
+      <w:r>
+        <w:t>«___»_____________20__ р.</w:t>
+      </w:r>
+    </w:p>
+    <w:p>
+      <w:pPr>
+        <w:tabs>
+          <w:tab w:val="left" w:pos="720"/>
+          <w:tab w:val="left" w:pos="1440"/>
+          <w:tab w:val="left" w:pos="1620"/>
+        </w:tabs>
+        <w:spacing w:before="120" w:line="240" w:lineRule="auto"/>
+        <w:ind w:left="540" w:firstLine="0"/>
+        <w:jc w:val="center"/>
+        <w:rPr>
+          <w:b/>
+          <w:bCs/>
+          <w:sz w:val="28"/>
+        </w:rPr>
+      </w:pPr>
+    </w:p>
+    <w:p>
+      <w:pPr>
+        <w:tabs>
+          <w:tab w:val="left" w:pos="720"/>
+          <w:tab w:val="left" w:pos="1440"/>
+          <w:tab w:val="left" w:pos="1620"/>
+        </w:tabs>
+        <w:spacing w:before="120" w:line="240" w:lineRule="auto"/>
+        <w:ind w:left="540" w:firstLine="0"/>
+        <w:jc w:val="center"/>
+        <w:rPr>
+          <w:b/>
+          <w:bCs/>
+          <w:sz w:val="28"/>
+        </w:rPr>
+      </w:pPr>
+    </w:p>
+    <w:p>
+      <w:pPr>
+        <w:tabs>
+          <w:tab w:val="left" w:pos="720"/>
+          <w:tab w:val="left" w:pos="1440"/>
+          <w:tab w:val="left" w:pos="1620"/>
+        </w:tabs>
+        <w:spacing w:before="120" w:line="240" w:lineRule="auto"/>
+        <w:ind w:left="540" w:hanging="540"/>
+        <w:jc w:val="center"/>
+        <w:rPr>
+          <w:b/>
+          <w:bCs/>
+          <w:sz w:val="28"/>
+        </w:rPr>
+      </w:pPr>
+      <w:r>
+        <w:rPr>
+          <w:b/>
+          <w:bCs/>
+          <w:sz w:val="28"/>
+        </w:rPr>
+        <w:t>ЗАВДАННЯ</w:t>
+      </w:r>
+    </w:p>
+    <w:p>
+      <w:pPr>
+        <w:tabs>
+          <w:tab w:val="left" w:pos="720"/>
+          <w:tab w:val="left" w:pos="1440"/>
+          <w:tab w:val="left" w:pos="1620"/>
+        </w:tabs>
+        <w:spacing w:line="240" w:lineRule="auto"/>
+        <w:ind w:left="539" w:hanging="539"/>
+        <w:jc w:val="center"/>
+        <w:rPr>
+          <w:b/>
+          <w:bCs/>
+          <w:sz w:val="28"/>
+        </w:rPr>
+      </w:pPr>
+      <w:r>
+        <w:rPr>
+          <w:b/>
+          <w:bCs/>
+          <w:sz w:val="28"/>
+        </w:rPr>
+        <w:t>на магістерську дисертацію студенту</w:t>
+      </w:r>
+    </w:p>
+    <w:p>
+      <w:pPr>
+        <w:tabs>
+          <w:tab w:val="left" w:leader="underscore" w:pos="8903"/>
+        </w:tabs>
+        <w:spacing w:line="240" w:lineRule="auto"/>
+        <w:ind w:firstLine="0"/>
+        <w:rPr>
+          <w:sz w:val="28"/>
+        </w:rPr>
+      </w:pPr>
+      <w:r>
+        <w:rPr>
+          <w:sz w:val="28"/>
+        </w:rPr>
+        <w:tab/>
+      </w:r>
+    </w:p>
+    <w:p>
+      <w:pPr>
+        <w:tabs>
+          <w:tab w:val="left" w:leader="underscore" w:pos="8903"/>
+        </w:tabs>
+        <w:spacing w:line="240" w:lineRule="auto"/>
+        <w:ind w:firstLine="0"/>
+        <w:jc w:val="center"/>
+        <w:rPr>
+          <w:sz w:val="28"/>
+          <w:vertAlign w:val="superscript"/>
+        </w:rPr>
+      </w:pPr>
+      <w:r>
+        <w:rPr>
+          <w:sz w:val="28"/>
+          <w:vertAlign w:val="superscript"/>
+        </w:rPr>
+        <w:t>(прізвище, ім’я, по батькові)</w:t>
+      </w:r>
+    </w:p>
+    <w:p>
+      <w:pPr>
+        <w:tabs>
+          <w:tab w:val="left" w:leader="underscore" w:pos="8931"/>
+        </w:tabs>
+        <w:spacing w:before="240" w:line="240" w:lineRule="auto"/>
+        <w:ind w:firstLine="0"/>
+        <w:rPr>
+          <w:spacing w:val="-4"/>
+          <w:sz w:val="28"/>
+        </w:rPr>
+      </w:pPr>
+      <w:r>
+        <w:rPr>
+          <w:spacing w:val="-4"/>
+          <w:sz w:val="28"/>
+        </w:rPr>
+        <w:t xml:space="preserve">1. Тема дисертації </w:t>
+      </w:r>
+      <w:r>
+        <w:rPr>
+          <w:spacing w:val="-4"/>
+          <w:sz w:val="28"/>
+        </w:rPr>
+        <w:tab/>
+      </w:r>
+    </w:p>
+    <w:p>
+      <w:pPr>
+        <w:tabs>
+          <w:tab w:val="left" w:leader="underscore" w:pos="8903"/>
+        </w:tabs>
+        <w:spacing w:line="240" w:lineRule="auto"/>
+        <w:ind w:firstLine="0"/>
+        <w:rPr>
+          <w:sz w:val="28"/>
+        </w:rPr>
+      </w:pPr>
+      <w:r>
+        <w:rPr>
+          <w:sz w:val="28"/>
+        </w:rPr>
+        <w:tab/>
+      </w:r>
+    </w:p>
+    <w:p>
+      <w:pPr>
+        <w:tabs>
+          <w:tab w:val="left" w:leader="underscore" w:pos="8903"/>
+        </w:tabs>
+        <w:spacing w:line="240" w:lineRule="auto"/>
+        <w:ind w:firstLine="0"/>
+        <w:rPr>
+          <w:sz w:val="28"/>
+        </w:rPr>
+      </w:pPr>
+      <w:r>
+        <w:rPr>
+          <w:sz w:val="28"/>
+        </w:rPr>
+        <w:tab/>
+      </w:r>
+    </w:p>
+    <w:p>
+      <w:pPr>
+        <w:tabs>
+          <w:tab w:val="right" w:leader="underscore" w:pos="8903"/>
+        </w:tabs>
+        <w:spacing w:line="240" w:lineRule="auto"/>
+        <w:ind w:firstLine="0"/>
+        <w:rPr>
+          <w:sz w:val="28"/>
+        </w:rPr>
+      </w:pPr>
+      <w:r>
+        <w:rPr>
+          <w:sz w:val="28"/>
+        </w:rPr>
+        <w:t>науковий керівник дисертації</w:t>
+      </w:r>
+      <w:r>
+        <w:rPr>
+          <w:sz w:val="28"/>
+        </w:rPr>
+        <w:tab/>
+        <w:t>,</w:t>
+      </w:r>
+    </w:p>
+    <w:p>
+      <w:pPr>
+        <w:tabs>
+          <w:tab w:val="left" w:leader="underscore" w:pos="8903"/>
+        </w:tabs>
+        <w:spacing w:line="240" w:lineRule="auto"/>
+        <w:ind w:firstLine="3544"/>
+        <w:jc w:val="center"/>
+        <w:rPr>
+          <w:sz w:val="28"/>
+          <w:vertAlign w:val="superscript"/>
+        </w:rPr>
+      </w:pPr>
+      <w:r>
+        <w:rPr>
+          <w:sz w:val="28"/>
+          <w:vertAlign w:val="superscript"/>
+        </w:rPr>
+        <w:t>(прізвище, ім’я, по батькові, науковий ступінь, вчене звання)</w:t>
+      </w:r>
+    </w:p>
+    <w:p>
+      <w:pPr>
+        <w:tabs>
+          <w:tab w:val="left" w:leader="underscore" w:pos="8903"/>
+        </w:tabs>
+        <w:spacing w:line="240" w:lineRule="auto"/>
+        <w:ind w:firstLine="0"/>
+        <w:rPr>
+          <w:sz w:val="28"/>
+        </w:rPr>
+      </w:pPr>
+      <w:r>
+        <w:rPr>
+          <w:sz w:val="28"/>
+        </w:rPr>
+        <w:t>затверджені наказом по університету від «___»_________ 20__ р. №_____</w:t>
+      </w:r>
+    </w:p>
+    <w:p>
+      <w:pPr>
+        <w:tabs>
+          <w:tab w:val="left" w:leader="underscore" w:pos="8931"/>
+        </w:tabs>
+        <w:spacing w:before="240" w:line="240" w:lineRule="auto"/>
+        <w:ind w:firstLine="0"/>
+        <w:rPr>
+          <w:spacing w:val="-4"/>
+          <w:sz w:val="28"/>
+        </w:rPr>
+      </w:pPr>
+      <w:r>
+        <w:rPr>
+          <w:spacing w:val="-4"/>
+          <w:sz w:val="28"/>
+        </w:rPr>
+        <w:t xml:space="preserve">2. </w:t>
+      </w:r>
+      <w:r>
+        <w:rPr>
+          <w:sz w:val="28"/>
+        </w:rPr>
+        <w:t>Строк подання студентом дисертації</w:t>
+      </w:r>
+      <w:r>
+        <w:rPr>
+          <w:spacing w:val="-4"/>
+          <w:sz w:val="28"/>
+        </w:rPr>
+        <w:t xml:space="preserve"> </w:t>
+      </w:r>
+      <w:r>
+        <w:rPr>
+          <w:spacing w:val="-4"/>
+          <w:sz w:val="28"/>
+        </w:rPr>
+        <w:tab/>
+      </w:r>
+    </w:p>
+    <w:p>
+      <w:pPr>
+        <w:tabs>
+          <w:tab w:val="left" w:leader="underscore" w:pos="8903"/>
+        </w:tabs>
+        <w:spacing w:before="240" w:line="240" w:lineRule="auto"/>
+        <w:ind w:firstLine="0"/>
+        <w:rPr>
+          <w:sz w:val="28"/>
+        </w:rPr>
+      </w:pPr>
+      <w:r>
+        <w:rPr>
+          <w:sz w:val="28"/>
+        </w:rPr>
+        <w:t xml:space="preserve">3. </w:t>
+      </w:r>
+      <w:r>
+        <w:rPr>
+          <w:bCs/>
+          <w:sz w:val="28"/>
+        </w:rPr>
+        <w:t>Об’єкт дослідження</w:t>
+      </w:r>
+      <w:r>
+        <w:rPr>
+          <w:sz w:val="28"/>
+        </w:rPr>
+        <w:t xml:space="preserve"> </w:t>
+      </w:r>
+      <w:r>
+        <w:rPr>
+          <w:sz w:val="28"/>
+        </w:rPr>
+        <w:tab/>
+      </w:r>
+    </w:p>
+    <w:p>
+      <w:pPr>
+        <w:tabs>
+          <w:tab w:val="left" w:leader="underscore" w:pos="8903"/>
+        </w:tabs>
+        <w:spacing w:line="240" w:lineRule="auto"/>
+        <w:ind w:firstLine="0"/>
+        <w:rPr>
+          <w:sz w:val="28"/>
+        </w:rPr>
+      </w:pPr>
+      <w:r>
+        <w:rPr>
+          <w:sz w:val="28"/>
+        </w:rPr>
+        <w:tab/>
+      </w:r>
+    </w:p>
+    <w:p>
+      <w:pPr>
+        <w:tabs>
+          <w:tab w:val="left" w:leader="underscore" w:pos="8903"/>
+        </w:tabs>
+        <w:spacing w:before="240" w:line="240" w:lineRule="auto"/>
+        <w:ind w:firstLine="0"/>
+        <w:rPr>
+          <w:sz w:val="28"/>
+        </w:rPr>
+      </w:pPr>
+      <w:r>
+        <w:rPr>
+          <w:sz w:val="28"/>
+        </w:rPr>
+        <w:t>4. Предмет дослідження</w:t>
+      </w:r>
+      <w:r>
+        <w:rPr>
+          <w:sz w:val="28"/>
+        </w:rPr>
+        <w:tab/>
+      </w:r>
+    </w:p>
+    <w:p>
+      <w:pPr>
+        <w:tabs>
+          <w:tab w:val="left" w:leader="underscore" w:pos="8903"/>
+        </w:tabs>
+        <w:spacing w:line="240" w:lineRule="auto"/>
+        <w:ind w:firstLine="0"/>
+        <w:rPr>
+          <w:sz w:val="28"/>
+        </w:rPr>
+      </w:pPr>
+      <w:r>
+        <w:rPr>
+          <w:sz w:val="28"/>
+        </w:rPr>
+        <w:tab/>
+      </w:r>
+    </w:p>
+    <w:p>
+      <w:pPr>
+        <w:tabs>
+          <w:tab w:val="left" w:leader="underscore" w:pos="8903"/>
+        </w:tabs>
+        <w:spacing w:before="240" w:line="240" w:lineRule="auto"/>
+        <w:ind w:firstLine="0"/>
+        <w:rPr>
+          <w:sz w:val="28"/>
+        </w:rPr>
+      </w:pPr>
+      <w:r>
+        <w:rPr>
+          <w:sz w:val="28"/>
+        </w:rPr>
+        <w:t xml:space="preserve">5. Перелік завдань, які потрібно розробити </w:t>
+      </w:r>
+      <w:r>
+        <w:rPr>
+          <w:sz w:val="28"/>
+        </w:rPr>
+        <w:tab/>
+      </w:r>
+    </w:p>
+    <w:p>
+      <w:pPr>
+        <w:tabs>
+          <w:tab w:val="left" w:leader="underscore" w:pos="8903"/>
+        </w:tabs>
+        <w:spacing w:line="240" w:lineRule="auto"/>
+        <w:ind w:firstLine="0"/>
+        <w:rPr>
+          <w:sz w:val="28"/>
+        </w:rPr>
+      </w:pPr>
+      <w:r>
+        <w:rPr>
+          <w:sz w:val="28"/>
+        </w:rPr>
+        <w:tab/>
+      </w:r>
+    </w:p>
+    <w:p>
+      <w:pPr>
+        <w:tabs>
+          <w:tab w:val="left" w:leader="underscore" w:pos="8903"/>
+        </w:tabs>
+        <w:spacing w:line="240" w:lineRule="auto"/>
+        <w:ind w:firstLine="0"/>
+        <w:rPr>
+          <w:sz w:val="28"/>
+        </w:rPr>
+      </w:pPr>
+      <w:r>
+        <w:rPr>
+          <w:sz w:val="28"/>
+        </w:rPr>
+        <w:tab/>
+      </w:r>
+    </w:p>
+    <w:p>
+      <w:pPr>
+        <w:tabs>
+          <w:tab w:val="left" w:leader="underscore" w:pos="8903"/>
+        </w:tabs>
+        <w:spacing w:line="240" w:lineRule="auto"/>
+        <w:ind w:firstLine="0"/>
+        <w:rPr>
+          <w:sz w:val="28"/>
+        </w:rPr>
+      </w:pPr>
+      <w:r>
+        <w:rPr>
+          <w:sz w:val="28"/>
+        </w:rPr>
+        <w:tab/>
+      </w:r>
+    </w:p>
+    <w:p>
+      <w:pPr>
+        <w:tabs>
+          <w:tab w:val="left" w:leader="underscore" w:pos="8903"/>
+        </w:tabs>
+        <w:spacing w:line="240" w:lineRule="auto"/>
+        <w:ind w:firstLine="0"/>
+        <w:rPr>
+          <w:sz w:val="28"/>
+        </w:rPr>
+      </w:pPr>
+      <w:r>
+        <w:rPr>
+          <w:sz w:val="28"/>
+        </w:rPr>
+        <w:tab/>
+      </w:r>
+    </w:p>
+    <w:p>
+      <w:pPr>
+        <w:tabs>
+          <w:tab w:val="left" w:leader="underscore" w:pos="8903"/>
+        </w:tabs>
+        <w:spacing w:line="240" w:lineRule="auto"/>
+        <w:ind w:firstLine="0"/>
+        <w:rPr>
+          <w:sz w:val="28"/>
+        </w:rPr>
+      </w:pPr>
+      <w:r>
+        <w:rPr>
+          <w:sz w:val="28"/>
+        </w:rPr>
+        <w:tab/>
+      </w:r>
+    </w:p>
+    <w:p>
+      <w:pPr>
+        <w:tabs>
+          <w:tab w:val="left" w:leader="underscore" w:pos="8903"/>
+        </w:tabs>
+        <w:spacing w:before="240" w:line="240" w:lineRule="auto"/>
+        <w:ind w:firstLine="0"/>
+        <w:rPr>
+          <w:sz w:val="28"/>
+        </w:rPr>
+      </w:pPr>
+      <w:r>
+        <w:rPr>
+          <w:sz w:val="28"/>
+        </w:rPr>
+        <w:lastRenderedPageBreak/>
+        <w:t xml:space="preserve">6. Орієнтовний перелік ілюстративного матеріалу </w:t>
+      </w:r>
+      <w:r>
+        <w:rPr>
+          <w:sz w:val="28"/>
+        </w:rPr>
+        <w:tab/>
+      </w:r>
+    </w:p>
+    <w:p>
+      <w:pPr>
+        <w:tabs>
+          <w:tab w:val="left" w:leader="underscore" w:pos="8903"/>
+        </w:tabs>
+        <w:spacing w:line="240" w:lineRule="auto"/>
+        <w:ind w:firstLine="0"/>
+        <w:rPr>
+          <w:sz w:val="28"/>
+        </w:rPr>
+      </w:pPr>
+      <w:r>
+        <w:rPr>
+          <w:sz w:val="28"/>
+        </w:rPr>
+        <w:tab/>
+      </w:r>
+    </w:p>
+    <w:p>
+      <w:pPr>
+        <w:tabs>
+          <w:tab w:val="left" w:leader="underscore" w:pos="8903"/>
+        </w:tabs>
+        <w:spacing w:line="240" w:lineRule="auto"/>
+        <w:ind w:firstLine="0"/>
+        <w:rPr>
+          <w:sz w:val="28"/>
+        </w:rPr>
+      </w:pPr>
+      <w:r>
+        <w:rPr>
+          <w:sz w:val="28"/>
+        </w:rPr>
+        <w:tab/>
+      </w:r>
+    </w:p>
+    <w:p>
+      <w:pPr>
+        <w:tabs>
+          <w:tab w:val="left" w:leader="underscore" w:pos="8903"/>
+        </w:tabs>
+        <w:spacing w:before="240" w:line="240" w:lineRule="auto"/>
+        <w:ind w:firstLine="0"/>
+        <w:rPr>
+          <w:sz w:val="28"/>
+        </w:rPr>
+      </w:pPr>
+      <w:r>
+        <w:rPr>
+          <w:sz w:val="28"/>
+        </w:rPr>
+        <w:t xml:space="preserve">7. Орієнтовний перелік публікацій </w:t>
+      </w:r>
+      <w:r>
+        <w:rPr>
+          <w:sz w:val="28"/>
+        </w:rPr>
+        <w:tab/>
+      </w:r>
+    </w:p>
+    <w:p>
+      <w:pPr>
+        <w:tabs>
+          <w:tab w:val="left" w:leader="underscore" w:pos="8903"/>
+        </w:tabs>
+        <w:spacing w:line="240" w:lineRule="auto"/>
+        <w:ind w:firstLine="0"/>
+        <w:rPr>
+          <w:sz w:val="28"/>
+        </w:rPr>
+      </w:pPr>
+      <w:r>
+        <w:rPr>
+          <w:sz w:val="28"/>
+        </w:rPr>
+        <w:tab/>
+      </w:r>
+    </w:p>
+    <w:p>
+      <w:pPr>
+        <w:tabs>
+          <w:tab w:val="left" w:leader="underscore" w:pos="8903"/>
+        </w:tabs>
+        <w:spacing w:line="240" w:lineRule="auto"/>
+        <w:ind w:firstLine="0"/>
+        <w:rPr>
+          <w:sz w:val="28"/>
+        </w:rPr>
+      </w:pPr>
+      <w:r>
+        <w:rPr>
+          <w:sz w:val="28"/>
+        </w:rPr>
+        <w:tab/>
+      </w:r>
+    </w:p>
+    <w:p>
+      <w:pPr>
+        <w:tabs>
+          <w:tab w:val="left" w:pos="360"/>
+          <w:tab w:val="left" w:pos="1440"/>
+          <w:tab w:val="left" w:pos="1620"/>
+        </w:tabs>
+        <w:spacing w:before="240" w:line="240" w:lineRule="auto"/>
+        <w:ind w:left="540" w:hanging="540"/>
+        <w:rPr>
+          <w:sz w:val="28"/>
+        </w:rPr>
+      </w:pPr>
+      <w:r>
+        <w:rPr>
+          <w:sz w:val="28"/>
+        </w:rPr>
+        <w:t>8. Консультанти розділів дисертації</w:t>
+      </w:r>
+    </w:p>
+    <w:tbl>
+      <w:tblPr>
+        <w:tblW w:w="8895" w:type="dxa"/>
+        <w:tblInd w:w="108" w:type="dxa"/>
+        <w:tblBorders>
+          <w:top w:val="single" w:sz="4" w:space="0" w:color="auto"/>
+          <w:left w:val="single" w:sz="4" w:space="0" w:color="auto"/>
+          <w:bottom w:val="single" w:sz="4" w:space="0" w:color="auto"/>
+          <w:right w:val="single" w:sz="4" w:space="0" w:color="auto"/>
+          <w:insideH w:val="single" w:sz="4" w:space="0" w:color="auto"/>
+          <w:insideV w:val="single" w:sz="4" w:space="0" w:color="auto"/>
+        </w:tblBorders>
+        <w:tblLayout w:type="fixed"/>
+        <w:tblLook w:val="04A0" w:firstRow="1" w:lastRow="0" w:firstColumn="1" w:lastColumn="0" w:noHBand="0" w:noVBand="1"/>
+      </w:tblPr>
+      <w:tblGrid>
+        <w:gridCol w:w="1986"/>
+        <w:gridCol w:w="4114"/>
+        <w:gridCol w:w="1397"/>
+        <w:gridCol w:w="1398"/>
+      </w:tblGrid>
+      <w:tr>
+        <w:trPr>
+          <w:cantSplit/>
+        </w:trPr>
+        <w:tc>
+          <w:tcPr>
+            <w:tcW w:w="1985" w:type="dxa"/>
+            <w:vMerge w:val="restart"/>
+            <w:tcBorders>
+              <w:top w:val="single" w:sz="4" w:space="0" w:color="auto"/>
+              <w:left w:val="single" w:sz="4" w:space="0" w:color="auto"/>
+              <w:bottom w:val="single" w:sz="4" w:space="0" w:color="auto"/>
+              <w:right w:val="single" w:sz="4" w:space="0" w:color="auto"/>
+            </w:tcBorders>
+            <w:vAlign w:val="center"/>
+            <w:hideMark/>
+          </w:tcPr>
+          <w:p>
+            <w:pPr>
+              <w:spacing w:line="240" w:lineRule="auto"/>
+              <w:ind w:firstLine="0"/>
+              <w:jc w:val="center"/>
+              <w:rPr>
+                <w:sz w:val="24"/>
+              </w:rPr>
+            </w:pPr>
+            <w:r>
+              <w:rPr>
+                <w:sz w:val="24"/>
+              </w:rPr>
+              <w:t>Розділ</w:t>
+            </w:r>
+          </w:p>
+        </w:tc>
+        <w:tc>
+          <w:tcPr>
+            <w:tcW w:w="4111" w:type="dxa"/>
+            <w:vMerge w:val="restart"/>
+            <w:tcBorders>
+              <w:top w:val="single" w:sz="4" w:space="0" w:color="auto"/>
+              <w:left w:val="single" w:sz="4" w:space="0" w:color="auto"/>
+              <w:bottom w:val="single" w:sz="4" w:space="0" w:color="auto"/>
+              <w:right w:val="single" w:sz="4" w:space="0" w:color="auto"/>
+            </w:tcBorders>
+            <w:vAlign w:val="center"/>
+            <w:hideMark/>
+          </w:tcPr>
+          <w:p>
+            <w:pPr>
+              <w:spacing w:line="240" w:lineRule="auto"/>
+              <w:ind w:firstLine="0"/>
+              <w:jc w:val="center"/>
+              <w:rPr>
+                <w:sz w:val="24"/>
+              </w:rPr>
+            </w:pPr>
+            <w:r>
+              <w:rPr>
+                <w:sz w:val="24"/>
+              </w:rPr>
+              <w:t xml:space="preserve">Прізвище, ініціали та посада </w:t>
+            </w:r>
+            <w:r>
+              <w:rPr>
+                <w:sz w:val="24"/>
+              </w:rPr>
+              <w:br/>
+              <w:t>консультанта</w:t>
+            </w:r>
+          </w:p>
+        </w:tc>
+        <w:tc>
+          <w:tcPr>
+            <w:tcW w:w="2793" w:type="dxa"/>
+            <w:gridSpan w:val="2"/>
+            <w:tcBorders>
+              <w:top w:val="single" w:sz="4" w:space="0" w:color="auto"/>
+              <w:left w:val="single" w:sz="4" w:space="0" w:color="auto"/>
+              <w:bottom w:val="single" w:sz="4" w:space="0" w:color="auto"/>
+              <w:right w:val="single" w:sz="4" w:space="0" w:color="auto"/>
+            </w:tcBorders>
+            <w:hideMark/>
+          </w:tcPr>
+          <w:p>
+            <w:pPr>
+              <w:spacing w:line="240" w:lineRule="auto"/>
+              <w:ind w:firstLine="0"/>
+              <w:jc w:val="center"/>
+              <w:rPr>
+                <w:sz w:val="24"/>
+              </w:rPr>
+            </w:pPr>
+            <w:r>
+              <w:rPr>
+                <w:sz w:val="24"/>
+              </w:rPr>
+              <w:t>Підпис, дата</w:t>
+            </w:r>
+          </w:p>
+        </w:tc>
+      </w:tr>
+      <w:tr>
+        <w:trPr>
+          <w:cantSplit/>
+        </w:trPr>
+        <w:tc>
+          <w:tcPr>
+            <w:tcW w:w="1985" w:type="dxa"/>
+            <w:vMerge/>
+            <w:tcBorders>
+              <w:top w:val="single" w:sz="4" w:space="0" w:color="auto"/>
+              <w:left w:val="single" w:sz="4" w:space="0" w:color="auto"/>
+              <w:bottom w:val="single" w:sz="4" w:space="0" w:color="auto"/>
+              <w:right w:val="single" w:sz="4" w:space="0" w:color="auto"/>
+            </w:tcBorders>
+            <w:vAlign w:val="center"/>
+            <w:hideMark/>
+          </w:tcPr>
+          <w:p>
+            <w:pPr>
+              <w:spacing w:line="240" w:lineRule="auto"/>
+              <w:ind w:firstLine="0"/>
+              <w:jc w:val="left"/>
+              <w:rPr>
+                <w:sz w:val="24"/>
+              </w:rPr>
+            </w:pPr>
+          </w:p>
+        </w:tc>
+        <w:tc>
+          <w:tcPr>
+            <w:tcW w:w="4111" w:type="dxa"/>
+            <w:vMerge/>
+            <w:tcBorders>
+              <w:top w:val="single" w:sz="4" w:space="0" w:color="auto"/>
+              <w:left w:val="single" w:sz="4" w:space="0" w:color="auto"/>
+              <w:bottom w:val="single" w:sz="4" w:space="0" w:color="auto"/>
+              <w:right w:val="single" w:sz="4" w:space="0" w:color="auto"/>
+            </w:tcBorders>
+            <w:vAlign w:val="center"/>
+            <w:hideMark/>
+          </w:tcPr>
+          <w:p>
+            <w:pPr>
+              <w:spacing w:line="240" w:lineRule="auto"/>
+              <w:ind w:firstLine="0"/>
+              <w:jc w:val="left"/>
+              <w:rPr>
+                <w:sz w:val="24"/>
+              </w:rPr>
+            </w:pPr>
+          </w:p>
+        </w:tc>
+        <w:tc>
+          <w:tcPr>
+            <w:tcW w:w="1396" w:type="dxa"/>
+            <w:tcBorders>
+              <w:top w:val="single" w:sz="4" w:space="0" w:color="auto"/>
+              <w:left w:val="single" w:sz="4" w:space="0" w:color="auto"/>
+              <w:bottom w:val="single" w:sz="4" w:space="0" w:color="auto"/>
+              <w:right w:val="single" w:sz="4" w:space="0" w:color="auto"/>
+            </w:tcBorders>
+            <w:hideMark/>
+          </w:tcPr>
+          <w:p>
+            <w:pPr>
+              <w:spacing w:line="240" w:lineRule="auto"/>
+              <w:ind w:firstLine="0"/>
+              <w:jc w:val="center"/>
+              <w:rPr>
+                <w:sz w:val="24"/>
+              </w:rPr>
+            </w:pPr>
+            <w:r>
+              <w:rPr>
+                <w:sz w:val="24"/>
+              </w:rPr>
+              <w:t xml:space="preserve">завдання </w:t>
+            </w:r>
+            <w:r>
+              <w:rPr>
+                <w:sz w:val="24"/>
+              </w:rPr>
+              <w:br/>
+              <w:t>видав</w:t>
+            </w:r>
+          </w:p>
+        </w:tc>
+        <w:tc>
+          <w:tcPr>
+            <w:tcW w:w="1397" w:type="dxa"/>
+            <w:tcBorders>
+              <w:top w:val="single" w:sz="4" w:space="0" w:color="auto"/>
+              <w:left w:val="single" w:sz="4" w:space="0" w:color="auto"/>
+              <w:bottom w:val="single" w:sz="4" w:space="0" w:color="auto"/>
+              <w:right w:val="single" w:sz="4" w:space="0" w:color="auto"/>
+            </w:tcBorders>
+            <w:hideMark/>
+          </w:tcPr>
+          <w:p>
+            <w:pPr>
+              <w:spacing w:line="240" w:lineRule="auto"/>
+              <w:ind w:firstLine="0"/>
+              <w:jc w:val="center"/>
+              <w:rPr>
+                <w:sz w:val="24"/>
+              </w:rPr>
+            </w:pPr>
+            <w:r>
+              <w:rPr>
+                <w:sz w:val="24"/>
+              </w:rPr>
+              <w:t>завдання</w:t>
+            </w:r>
+            <w:r>
+              <w:rPr>
+                <w:sz w:val="24"/>
+              </w:rPr>
+              <w:br/>
+              <w:t>прийняв</w:t>
+            </w:r>
+          </w:p>
+        </w:tc>
+      </w:tr>
+      <w:tr>
+        <w:tc>
+          <w:tcPr>
+            <w:tcW w:w="1985" w:type="dxa"/>
+            <w:tcBorders>
+              <w:top w:val="single" w:sz="4" w:space="0" w:color="auto"/>
+              <w:left w:val="single" w:sz="4" w:space="0" w:color="auto"/>
+              <w:bottom w:val="single" w:sz="4" w:space="0" w:color="auto"/>
+              <w:right w:val="single" w:sz="4" w:space="0" w:color="auto"/>
+            </w:tcBorders>
+          </w:tcPr>
+          <w:p>
+            <w:pPr>
+              <w:spacing w:line="240" w:lineRule="auto"/>
+              <w:ind w:firstLine="0"/>
+              <w:rPr>
+                <w:sz w:val="24"/>
+              </w:rPr>
+            </w:pPr>
+          </w:p>
+        </w:tc>
+        <w:tc>
+          <w:tcPr>
+            <w:tcW w:w="4111" w:type="dxa"/>
+            <w:tcBorders>
+              <w:top w:val="single" w:sz="4" w:space="0" w:color="auto"/>
+              <w:left w:val="single" w:sz="4" w:space="0" w:color="auto"/>
+              <w:bottom w:val="single" w:sz="4" w:space="0" w:color="auto"/>
+              <w:right w:val="single" w:sz="4" w:space="0" w:color="auto"/>
+            </w:tcBorders>
+          </w:tcPr>
+          <w:p>
+            <w:pPr>
+              <w:spacing w:line="240" w:lineRule="auto"/>
+              <w:ind w:firstLine="0"/>
+              <w:rPr>
+                <w:sz w:val="24"/>
+              </w:rPr>
+            </w:pPr>
+          </w:p>
+        </w:tc>
+        <w:tc>
+          <w:tcPr>
+            <w:tcW w:w="1396" w:type="dxa"/>
+            <w:tcBorders>
+              <w:top w:val="single" w:sz="4" w:space="0" w:color="auto"/>
+              <w:left w:val="single" w:sz="4" w:space="0" w:color="auto"/>
+              <w:bottom w:val="single" w:sz="4" w:space="0" w:color="auto"/>
+              <w:right w:val="single" w:sz="4" w:space="0" w:color="auto"/>
+            </w:tcBorders>
+          </w:tcPr>
+          <w:p>
+            <w:pPr>
+              <w:spacing w:line="240" w:lineRule="auto"/>
+              <w:ind w:firstLine="0"/>
+              <w:rPr>
+                <w:sz w:val="24"/>
+              </w:rPr>
+            </w:pPr>
+          </w:p>
+        </w:tc>
+        <w:tc>
+          <w:tcPr>
+            <w:tcW w:w="1397" w:type="dxa"/>
+            <w:tcBorders>
+              <w:top w:val="single" w:sz="4" w:space="0" w:color="auto"/>
+              <w:left w:val="single" w:sz="4" w:space="0" w:color="auto"/>
+              <w:bottom w:val="single" w:sz="4" w:space="0" w:color="auto"/>
+              <w:right w:val="single" w:sz="4" w:space="0" w:color="auto"/>
+            </w:tcBorders>
+          </w:tcPr>
+          <w:p>
+            <w:pPr>
+              <w:spacing w:line="240" w:lineRule="auto"/>
+              <w:ind w:firstLine="0"/>
+              <w:rPr>
+                <w:sz w:val="24"/>
+              </w:rPr>
+            </w:pPr>
+          </w:p>
+        </w:tc>
+      </w:tr>
+      <w:tr>
+        <w:tc>
+          <w:tcPr>
+            <w:tcW w:w="1985" w:type="dxa"/>
+            <w:tcBorders>
+              <w:top w:val="single" w:sz="4" w:space="0" w:color="auto"/>
+              <w:left w:val="single" w:sz="4" w:space="0" w:color="auto"/>
+              <w:bottom w:val="single" w:sz="4" w:space="0" w:color="auto"/>
+              <w:right w:val="single" w:sz="4" w:space="0" w:color="auto"/>
+            </w:tcBorders>
+          </w:tcPr>
+          <w:p>
+            <w:pPr>
+              <w:spacing w:line="240" w:lineRule="auto"/>
+              <w:ind w:firstLine="0"/>
+              <w:rPr>
+                <w:sz w:val="24"/>
+              </w:rPr>
+            </w:pPr>
+          </w:p>
+        </w:tc>
+        <w:tc>
+          <w:tcPr>
+            <w:tcW w:w="4111" w:type="dxa"/>
+            <w:tcBorders>
+              <w:top w:val="single" w:sz="4" w:space="0" w:color="auto"/>
+              <w:left w:val="single" w:sz="4" w:space="0" w:color="auto"/>
+              <w:bottom w:val="single" w:sz="4" w:space="0" w:color="auto"/>
+              <w:right w:val="single" w:sz="4" w:space="0" w:color="auto"/>
+            </w:tcBorders>
+          </w:tcPr>
+          <w:p>
+            <w:pPr>
+              <w:spacing w:line="240" w:lineRule="auto"/>
+              <w:ind w:firstLine="0"/>
+              <w:rPr>
+                <w:sz w:val="24"/>
+              </w:rPr>
+            </w:pPr>
+          </w:p>
+        </w:tc>
+        <w:tc>
+          <w:tcPr>
+            <w:tcW w:w="1396" w:type="dxa"/>
+            <w:tcBorders>
+              <w:top w:val="single" w:sz="4" w:space="0" w:color="auto"/>
+              <w:left w:val="single" w:sz="4" w:space="0" w:color="auto"/>
+              <w:bottom w:val="single" w:sz="4" w:space="0" w:color="auto"/>
+              <w:right w:val="single" w:sz="4" w:space="0" w:color="auto"/>
+            </w:tcBorders>
+          </w:tcPr>
+          <w:p>
+            <w:pPr>
+              <w:spacing w:line="240" w:lineRule="auto"/>
+              <w:ind w:firstLine="0"/>
+              <w:rPr>
+                <w:sz w:val="24"/>
+              </w:rPr>
+            </w:pPr>
+          </w:p>
+        </w:tc>
+        <w:tc>
+          <w:tcPr>
+            <w:tcW w:w="1397" w:type="dxa"/>
+            <w:tcBorders>
+              <w:top w:val="single" w:sz="4" w:space="0" w:color="auto"/>
+              <w:left w:val="single" w:sz="4" w:space="0" w:color="auto"/>
+              <w:bottom w:val="single" w:sz="4" w:space="0" w:color="auto"/>
+              <w:right w:val="single" w:sz="4" w:space="0" w:color="auto"/>
+            </w:tcBorders>
+          </w:tcPr>
+          <w:p>
+            <w:pPr>
+              <w:spacing w:line="240" w:lineRule="auto"/>
+              <w:ind w:firstLine="0"/>
+              <w:rPr>
+                <w:sz w:val="24"/>
+              </w:rPr>
+            </w:pPr>
+          </w:p>
+        </w:tc>
+      </w:tr>
+      <w:tr>
+        <w:tc>
+          <w:tcPr>
+            <w:tcW w:w="1985" w:type="dxa"/>
+            <w:tcBorders>
+              <w:top w:val="single" w:sz="4" w:space="0" w:color="auto"/>
+              <w:left w:val="single" w:sz="4" w:space="0" w:color="auto"/>
+              <w:bottom w:val="single" w:sz="4" w:space="0" w:color="auto"/>
+              <w:right w:val="single" w:sz="4" w:space="0" w:color="auto"/>
+            </w:tcBorders>
+          </w:tcPr>
+          <w:p>
+            <w:pPr>
+              <w:spacing w:line="240" w:lineRule="auto"/>
+              <w:ind w:firstLine="0"/>
+              <w:rPr>
+                <w:sz w:val="24"/>
+              </w:rPr>
+            </w:pPr>
+          </w:p>
+        </w:tc>
+        <w:tc>
+          <w:tcPr>
+            <w:tcW w:w="4111" w:type="dxa"/>
+            <w:tcBorders>
+              <w:top w:val="single" w:sz="4" w:space="0" w:color="auto"/>
+              <w:left w:val="single" w:sz="4" w:space="0" w:color="auto"/>
+              <w:bottom w:val="single" w:sz="4" w:space="0" w:color="auto"/>
+              <w:right w:val="single" w:sz="4" w:space="0" w:color="auto"/>
+            </w:tcBorders>
+          </w:tcPr>
+          <w:p>
+            <w:pPr>
+              <w:spacing w:line="240" w:lineRule="auto"/>
+              <w:ind w:firstLine="0"/>
+              <w:rPr>
+                <w:sz w:val="24"/>
+              </w:rPr>
+            </w:pPr>
+          </w:p>
+        </w:tc>
+        <w:tc>
+          <w:tcPr>
+            <w:tcW w:w="1396" w:type="dxa"/>
+            <w:tcBorders>
+              <w:top w:val="single" w:sz="4" w:space="0" w:color="auto"/>
+              <w:left w:val="single" w:sz="4" w:space="0" w:color="auto"/>
+              <w:bottom w:val="single" w:sz="4" w:space="0" w:color="auto"/>
+              <w:right w:val="single" w:sz="4" w:space="0" w:color="auto"/>
+            </w:tcBorders>
+          </w:tcPr>
+          <w:p>
+            <w:pPr>
+              <w:spacing w:line="240" w:lineRule="auto"/>
+              <w:ind w:firstLine="0"/>
+              <w:rPr>
+                <w:sz w:val="24"/>
+              </w:rPr>
+            </w:pPr>
+          </w:p>
+        </w:tc>
+        <w:tc>
+          <w:tcPr>
+            <w:tcW w:w="1397" w:type="dxa"/>
+            <w:tcBorders>
+              <w:top w:val="single" w:sz="4" w:space="0" w:color="auto"/>
+              <w:left w:val="single" w:sz="4" w:space="0" w:color="auto"/>
+              <w:bottom w:val="single" w:sz="4" w:space="0" w:color="auto"/>
+              <w:right w:val="single" w:sz="4" w:space="0" w:color="auto"/>
+            </w:tcBorders>
+          </w:tcPr>
+          <w:p>
+            <w:pPr>
+              <w:spacing w:line="240" w:lineRule="auto"/>
+              <w:ind w:firstLine="0"/>
+              <w:rPr>
+                <w:sz w:val="24"/>
+              </w:rPr>
+            </w:pPr>
+          </w:p>
+        </w:tc>
+      </w:tr>
+      <w:tr>
+        <w:tc>
+          <w:tcPr>
+            <w:tcW w:w="1985" w:type="dxa"/>
+            <w:tcBorders>
+              <w:top w:val="single" w:sz="4" w:space="0" w:color="auto"/>
+              <w:left w:val="single" w:sz="4" w:space="0" w:color="auto"/>
+              <w:bottom w:val="single" w:sz="4" w:space="0" w:color="auto"/>
+              <w:right w:val="single" w:sz="4" w:space="0" w:color="auto"/>
+            </w:tcBorders>
+          </w:tcPr>
+          <w:p>
+            <w:pPr>
+              <w:spacing w:line="240" w:lineRule="auto"/>
+              <w:ind w:firstLine="0"/>
+              <w:rPr>
+                <w:sz w:val="24"/>
+              </w:rPr>
+            </w:pPr>
+          </w:p>
+        </w:tc>
+        <w:tc>
+          <w:tcPr>
+            <w:tcW w:w="4111" w:type="dxa"/>
+            <w:tcBorders>
+              <w:top w:val="single" w:sz="4" w:space="0" w:color="auto"/>
+              <w:left w:val="single" w:sz="4" w:space="0" w:color="auto"/>
+              <w:bottom w:val="single" w:sz="4" w:space="0" w:color="auto"/>
+              <w:right w:val="single" w:sz="4" w:space="0" w:color="auto"/>
+            </w:tcBorders>
+          </w:tcPr>
+          <w:p>
+            <w:pPr>
+              <w:spacing w:line="240" w:lineRule="auto"/>
+              <w:ind w:firstLine="0"/>
+              <w:rPr>
+                <w:sz w:val="24"/>
+              </w:rPr>
+            </w:pPr>
+          </w:p>
+        </w:tc>
+        <w:tc>
+          <w:tcPr>
+            <w:tcW w:w="1396" w:type="dxa"/>
+            <w:tcBorders>
+              <w:top w:val="single" w:sz="4" w:space="0" w:color="auto"/>
+              <w:left w:val="single" w:sz="4" w:space="0" w:color="auto"/>
+              <w:bottom w:val="single" w:sz="4" w:space="0" w:color="auto"/>
+              <w:right w:val="single" w:sz="4" w:space="0" w:color="auto"/>
+            </w:tcBorders>
+          </w:tcPr>
+          <w:p>
+            <w:pPr>
+              <w:spacing w:line="240" w:lineRule="auto"/>
+              <w:ind w:firstLine="0"/>
+              <w:rPr>
+                <w:sz w:val="24"/>
+              </w:rPr>
+            </w:pPr>
+          </w:p>
+        </w:tc>
+        <w:tc>
+          <w:tcPr>
+            <w:tcW w:w="1397" w:type="dxa"/>
+            <w:tcBorders>
+              <w:top w:val="single" w:sz="4" w:space="0" w:color="auto"/>
+              <w:left w:val="single" w:sz="4" w:space="0" w:color="auto"/>
+              <w:bottom w:val="single" w:sz="4" w:space="0" w:color="auto"/>
+              <w:right w:val="single" w:sz="4" w:space="0" w:color="auto"/>
+            </w:tcBorders>
+          </w:tcPr>
+          <w:p>
+            <w:pPr>
+              <w:spacing w:line="240" w:lineRule="auto"/>
+              <w:ind w:firstLine="0"/>
+              <w:rPr>
+                <w:sz w:val="24"/>
+              </w:rPr>
+            </w:pPr>
+          </w:p>
+        </w:tc>
+      </w:tr>
+      <w:tr>
+        <w:tc>
+          <w:tcPr>
+            <w:tcW w:w="1985" w:type="dxa"/>
+            <w:tcBorders>
+              <w:top w:val="single" w:sz="4" w:space="0" w:color="auto"/>
+              <w:left w:val="single" w:sz="4" w:space="0" w:color="auto"/>
+              <w:bottom w:val="single" w:sz="4" w:space="0" w:color="auto"/>
+              <w:right w:val="single" w:sz="4" w:space="0" w:color="auto"/>
+            </w:tcBorders>
+          </w:tcPr>
+          <w:p>
+            <w:pPr>
+              <w:spacing w:line="240" w:lineRule="auto"/>
+              <w:ind w:firstLine="0"/>
+              <w:rPr>
+                <w:sz w:val="24"/>
+              </w:rPr>
+            </w:pPr>
+          </w:p>
+        </w:tc>
+        <w:tc>
+          <w:tcPr>
+            <w:tcW w:w="4111" w:type="dxa"/>
+            <w:tcBorders>
+              <w:top w:val="single" w:sz="4" w:space="0" w:color="auto"/>
+              <w:left w:val="single" w:sz="4" w:space="0" w:color="auto"/>
+              <w:bottom w:val="single" w:sz="4" w:space="0" w:color="auto"/>
+              <w:right w:val="single" w:sz="4" w:space="0" w:color="auto"/>
+            </w:tcBorders>
+          </w:tcPr>
+          <w:p>
+            <w:pPr>
+              <w:spacing w:line="240" w:lineRule="auto"/>
+              <w:ind w:firstLine="0"/>
+              <w:rPr>
+                <w:sz w:val="24"/>
+              </w:rPr>
+            </w:pPr>
+          </w:p>
+        </w:tc>
+        <w:tc>
+          <w:tcPr>
+            <w:tcW w:w="1396" w:type="dxa"/>
+            <w:tcBorders>
+              <w:top w:val="single" w:sz="4" w:space="0" w:color="auto"/>
+              <w:left w:val="single" w:sz="4" w:space="0" w:color="auto"/>
+              <w:bottom w:val="single" w:sz="4" w:space="0" w:color="auto"/>
+              <w:right w:val="single" w:sz="4" w:space="0" w:color="auto"/>
+            </w:tcBorders>
+          </w:tcPr>
+          <w:p>
+            <w:pPr>
+              <w:spacing w:line="240" w:lineRule="auto"/>
+              <w:ind w:firstLine="0"/>
+              <w:rPr>
+                <w:sz w:val="24"/>
+              </w:rPr>
+            </w:pPr>
+          </w:p>
+        </w:tc>
+        <w:tc>
+          <w:tcPr>
+            <w:tcW w:w="1397" w:type="dxa"/>
+            <w:tcBorders>
+              <w:top w:val="single" w:sz="4" w:space="0" w:color="auto"/>
+              <w:left w:val="single" w:sz="4" w:space="0" w:color="auto"/>
+              <w:bottom w:val="single" w:sz="4" w:space="0" w:color="auto"/>
+              <w:right w:val="single" w:sz="4" w:space="0" w:color="auto"/>
+            </w:tcBorders>
+          </w:tcPr>
+          <w:p>
+            <w:pPr>
+              <w:spacing w:line="240" w:lineRule="auto"/>
+              <w:ind w:firstLine="0"/>
+              <w:rPr>
+                <w:sz w:val="24"/>
+              </w:rPr>
+            </w:pPr>
+          </w:p>
+        </w:tc>
+      </w:tr>
+      <w:tr>
+        <w:tc>
+          <w:tcPr>
+            <w:tcW w:w="1985" w:type="dxa"/>
+            <w:tcBorders>
+              <w:top w:val="single" w:sz="4" w:space="0" w:color="auto"/>
+              <w:left w:val="single" w:sz="4" w:space="0" w:color="auto"/>
+              <w:bottom w:val="single" w:sz="4" w:space="0" w:color="auto"/>
+              <w:right w:val="single" w:sz="4" w:space="0" w:color="auto"/>
+            </w:tcBorders>
+          </w:tcPr>
+          <w:p>
+            <w:pPr>
+              <w:spacing w:line="240" w:lineRule="auto"/>
+              <w:ind w:firstLine="0"/>
+              <w:rPr>
+                <w:sz w:val="24"/>
+              </w:rPr>
+            </w:pPr>
+          </w:p>
+        </w:tc>
+        <w:tc>
+          <w:tcPr>
+            <w:tcW w:w="4111" w:type="dxa"/>
+            <w:tcBorders>
+              <w:top w:val="single" w:sz="4" w:space="0" w:color="auto"/>
+              <w:left w:val="single" w:sz="4" w:space="0" w:color="auto"/>
+              <w:bottom w:val="single" w:sz="4" w:space="0" w:color="auto"/>
+              <w:right w:val="single" w:sz="4" w:space="0" w:color="auto"/>
+            </w:tcBorders>
+          </w:tcPr>
+          <w:p>
+            <w:pPr>
+              <w:spacing w:line="240" w:lineRule="auto"/>
+              <w:ind w:firstLine="0"/>
+              <w:rPr>
+                <w:sz w:val="24"/>
+              </w:rPr>
+            </w:pPr>
+          </w:p>
+        </w:tc>
+        <w:tc>
+          <w:tcPr>
+            <w:tcW w:w="1396" w:type="dxa"/>
+            <w:tcBorders>
+              <w:top w:val="single" w:sz="4" w:space="0" w:color="auto"/>
+              <w:left w:val="single" w:sz="4" w:space="0" w:color="auto"/>
+              <w:bottom w:val="single" w:sz="4" w:space="0" w:color="auto"/>
+              <w:right w:val="single" w:sz="4" w:space="0" w:color="auto"/>
+            </w:tcBorders>
+          </w:tcPr>
+          <w:p>
+            <w:pPr>
+              <w:spacing w:line="240" w:lineRule="auto"/>
+              <w:ind w:firstLine="0"/>
+              <w:rPr>
+                <w:sz w:val="24"/>
+              </w:rPr>
+            </w:pPr>
+          </w:p>
+        </w:tc>
+        <w:tc>
+          <w:tcPr>
+            <w:tcW w:w="1397" w:type="dxa"/>
+            <w:tcBorders>
+              <w:top w:val="single" w:sz="4" w:space="0" w:color="auto"/>
+              <w:left w:val="single" w:sz="4" w:space="0" w:color="auto"/>
+              <w:bottom w:val="single" w:sz="4" w:space="0" w:color="auto"/>
+              <w:right w:val="single" w:sz="4" w:space="0" w:color="auto"/>
+            </w:tcBorders>
+          </w:tcPr>
+          <w:p>
+            <w:pPr>
+              <w:spacing w:line="240" w:lineRule="auto"/>
+              <w:ind w:firstLine="0"/>
+              <w:rPr>
+                <w:sz w:val="24"/>
+              </w:rPr>
+            </w:pPr>
+          </w:p>
+        </w:tc>
+      </w:tr>
+    </w:tbl>
+    <w:p>
+      <w:pPr>
+        <w:tabs>
+          <w:tab w:val="left" w:pos="1440"/>
+          <w:tab w:val="left" w:pos="1620"/>
+          <w:tab w:val="left" w:pos="8900"/>
+        </w:tabs>
+        <w:spacing w:before="240" w:line="240" w:lineRule="auto"/>
+        <w:ind w:right="-31" w:firstLine="0"/>
+        <w:rPr>
+          <w:sz w:val="28"/>
+        </w:rPr>
+      </w:pPr>
+      <w:r>
+        <w:rPr>
+          <w:sz w:val="28"/>
+        </w:rPr>
+        <w:t xml:space="preserve">9. </w:t>
+      </w:r>
+      <w:r>
+        <w:rPr>
+          <w:bCs/>
+          <w:sz w:val="28"/>
+        </w:rPr>
+        <w:t>Дата видачі завдання</w:t>
+      </w:r>
+      <w:r>
+        <w:rPr>
+          <w:sz w:val="28"/>
+        </w:rPr>
+        <w:t xml:space="preserve"> </w:t>
+      </w:r>
+      <w:r>
+        <w:rPr>
+          <w:sz w:val="28"/>
+          <w:u w:val="single"/>
+        </w:rPr>
+        <w:tab/>
+      </w:r>
+    </w:p>
+    <w:p>
+      <w:pPr>
+        <w:spacing w:before="240" w:line="240" w:lineRule="auto"/>
+        <w:ind w:firstLine="0"/>
+        <w:jc w:val="center"/>
+        <w:rPr>
+          <w:sz w:val="28"/>
+        </w:rPr>
+      </w:pPr>
+      <w:r>
+        <w:rPr>
+          <w:bCs/>
+          <w:sz w:val="28"/>
+        </w:rPr>
+        <w:t>Календарний план</w:t>
+      </w:r>
+    </w:p>
+    <w:tbl>
+      <w:tblPr>
+        <w:tblW w:w="8889" w:type="dxa"/>
+        <w:tblInd w:w="108" w:type="dxa"/>
+        <w:tblBorders>
+          <w:top w:val="single" w:sz="4" w:space="0" w:color="auto"/>
+          <w:left w:val="single" w:sz="4" w:space="0" w:color="auto"/>
+          <w:bottom w:val="single" w:sz="4" w:space="0" w:color="auto"/>
+          <w:right w:val="single" w:sz="4" w:space="0" w:color="auto"/>
+          <w:insideH w:val="single" w:sz="4" w:space="0" w:color="auto"/>
+          <w:insideV w:val="single" w:sz="4" w:space="0" w:color="auto"/>
+        </w:tblBorders>
+        <w:tblLook w:val="04A0" w:firstRow="1" w:lastRow="0" w:firstColumn="1" w:lastColumn="0" w:noHBand="0" w:noVBand="1"/>
+      </w:tblPr>
+      <w:tblGrid>
+        <w:gridCol w:w="540"/>
+        <w:gridCol w:w="4280"/>
+        <w:gridCol w:w="2835"/>
+        <w:gridCol w:w="1234"/>
+      </w:tblGrid>
+      <w:tr>
+        <w:tc>
+          <w:tcPr>
+            <w:tcW w:w="540" w:type="dxa"/>
+            <w:tcBorders>
+              <w:top w:val="single" w:sz="4" w:space="0" w:color="auto"/>
+              <w:left w:val="single" w:sz="4" w:space="0" w:color="auto"/>
+              <w:bottom w:val="single" w:sz="4" w:space="0" w:color="auto"/>
+              <w:right w:val="single" w:sz="4" w:space="0" w:color="auto"/>
+            </w:tcBorders>
+            <w:vAlign w:val="center"/>
+            <w:hideMark/>
+          </w:tcPr>
+          <w:p>
+            <w:pPr>
+              <w:spacing w:line="240" w:lineRule="auto"/>
+              <w:ind w:firstLine="0"/>
+              <w:jc w:val="center"/>
+              <w:rPr>
+                <w:sz w:val="24"/>
+              </w:rPr>
+            </w:pPr>
+            <w:r>
+              <w:rPr>
+                <w:sz w:val="24"/>
+              </w:rPr>
+              <w:t>№ з/п</w:t>
+            </w:r>
+          </w:p>
+        </w:tc>
+        <w:tc>
+          <w:tcPr>
+            <w:tcW w:w="4280" w:type="dxa"/>
+            <w:tcBorders>
+              <w:top w:val="single" w:sz="4" w:space="0" w:color="auto"/>
+              <w:left w:val="single" w:sz="4" w:space="0" w:color="auto"/>
+              <w:bottom w:val="single" w:sz="4" w:space="0" w:color="auto"/>
+              <w:right w:val="single" w:sz="4" w:space="0" w:color="auto"/>
+            </w:tcBorders>
+            <w:vAlign w:val="center"/>
+            <w:hideMark/>
+          </w:tcPr>
+          <w:p>
+            <w:pPr>
+              <w:spacing w:line="240" w:lineRule="auto"/>
+              <w:ind w:firstLine="0"/>
+              <w:jc w:val="center"/>
+              <w:rPr>
+                <w:sz w:val="24"/>
+              </w:rPr>
+            </w:pPr>
+            <w:r>
+              <w:rPr>
+                <w:sz w:val="24"/>
+              </w:rPr>
+              <w:t xml:space="preserve">Назва етапів виконання </w:t>
+            </w:r>
+            <w:r>
+              <w:rPr>
+                <w:sz w:val="24"/>
+              </w:rPr>
+              <w:br/>
+              <w:t>магістерської дисертації</w:t>
+            </w:r>
+          </w:p>
+        </w:tc>
+        <w:tc>
+          <w:tcPr>
+            <w:tcW w:w="2835" w:type="dxa"/>
+            <w:tcBorders>
+              <w:top w:val="single" w:sz="4" w:space="0" w:color="auto"/>
+              <w:left w:val="single" w:sz="4" w:space="0" w:color="auto"/>
+              <w:bottom w:val="single" w:sz="4" w:space="0" w:color="auto"/>
+              <w:right w:val="single" w:sz="4" w:space="0" w:color="auto"/>
+            </w:tcBorders>
+            <w:vAlign w:val="center"/>
+            <w:hideMark/>
+          </w:tcPr>
+          <w:p>
+            <w:pPr>
+              <w:spacing w:line="240" w:lineRule="auto"/>
+              <w:ind w:firstLine="0"/>
+              <w:jc w:val="center"/>
+              <w:rPr>
+                <w:sz w:val="24"/>
+              </w:rPr>
+            </w:pPr>
+            <w:r>
+              <w:rPr>
+                <w:sz w:val="24"/>
+              </w:rPr>
+              <w:t>Строк виконання етапів магістерської дисертації</w:t>
+            </w:r>
+          </w:p>
+        </w:tc>
+        <w:tc>
+          <w:tcPr>
+            <w:tcW w:w="1234" w:type="dxa"/>
+            <w:tcBorders>
+              <w:top w:val="single" w:sz="4" w:space="0" w:color="auto"/>
+              <w:left w:val="single" w:sz="4" w:space="0" w:color="auto"/>
+              <w:bottom w:val="single" w:sz="4" w:space="0" w:color="auto"/>
+              <w:right w:val="single" w:sz="4" w:space="0" w:color="auto"/>
+            </w:tcBorders>
+            <w:vAlign w:val="center"/>
+            <w:hideMark/>
+          </w:tcPr>
+          <w:p>
+            <w:pPr>
+              <w:spacing w:line="240" w:lineRule="auto"/>
+              <w:ind w:firstLine="0"/>
+              <w:jc w:val="center"/>
+              <w:rPr>
+                <w:sz w:val="24"/>
+              </w:rPr>
+            </w:pPr>
+            <w:r>
+              <w:rPr>
+                <w:sz w:val="24"/>
+              </w:rPr>
+              <w:t>Примітка</w:t>
+            </w:r>
+          </w:p>
+        </w:tc>
+      </w:tr>
+      <w:tr>
+        <w:trPr>
+          <w:trHeight w:val="20"/>
+        </w:trPr>
+        <w:tc>
+          <w:tcPr>
+            <w:tcW w:w="540" w:type="dxa"/>
+            <w:tcBorders>
+              <w:top w:val="single" w:sz="4" w:space="0" w:color="auto"/>
+              <w:left w:val="single" w:sz="4" w:space="0" w:color="auto"/>
+              <w:bottom w:val="single" w:sz="4" w:space="0" w:color="auto"/>
+              <w:right w:val="single" w:sz="4" w:space="0" w:color="auto"/>
+            </w:tcBorders>
+          </w:tcPr>
+          <w:p>
+            <w:pPr>
+              <w:spacing w:line="240" w:lineRule="auto"/>
+              <w:ind w:firstLine="0"/>
+              <w:rPr>
+                <w:sz w:val="24"/>
+              </w:rPr>
+            </w:pPr>
+          </w:p>
+        </w:tc>
+        <w:tc>
+          <w:tcPr>
+            <w:tcW w:w="4280" w:type="dxa"/>
+            <w:tcBorders>
+              <w:top w:val="single" w:sz="4" w:space="0" w:color="auto"/>
+              <w:left w:val="single" w:sz="4" w:space="0" w:color="auto"/>
+              <w:bottom w:val="single" w:sz="4" w:space="0" w:color="auto"/>
+              <w:right w:val="single" w:sz="4" w:space="0" w:color="auto"/>
+            </w:tcBorders>
+          </w:tcPr>
+          <w:p>
+            <w:pPr>
+              <w:spacing w:line="240" w:lineRule="auto"/>
+              <w:ind w:firstLine="0"/>
+              <w:rPr>
+                <w:sz w:val="24"/>
+              </w:rPr>
+            </w:pPr>
+          </w:p>
+        </w:tc>
+        <w:tc>
+          <w:tcPr>
+            <w:tcW w:w="2835" w:type="dxa"/>
+            <w:tcBorders>
+              <w:top w:val="single" w:sz="4" w:space="0" w:color="auto"/>
+              <w:left w:val="single" w:sz="4" w:space="0" w:color="auto"/>
+              <w:bottom w:val="single" w:sz="4" w:space="0" w:color="auto"/>
+              <w:right w:val="single" w:sz="4" w:space="0" w:color="auto"/>
+            </w:tcBorders>
+          </w:tcPr>
+          <w:p>
+            <w:pPr>
+              <w:spacing w:line="240" w:lineRule="auto"/>
+              <w:ind w:firstLine="0"/>
+              <w:rPr>
+                <w:sz w:val="24"/>
+              </w:rPr>
+            </w:pPr>
+          </w:p>
+        </w:tc>
+        <w:tc>
+          <w:tcPr>
+            <w:tcW w:w="1234" w:type="dxa"/>
+            <w:tcBorders>
+              <w:top w:val="single" w:sz="4" w:space="0" w:color="auto"/>
+              <w:left w:val="single" w:sz="4" w:space="0" w:color="auto"/>
+              <w:bottom w:val="single" w:sz="4" w:space="0" w:color="auto"/>
+              <w:right w:val="single" w:sz="4" w:space="0" w:color="auto"/>
+            </w:tcBorders>
+          </w:tcPr>
+          <w:p>
+            <w:pPr>
+              <w:spacing w:line="240" w:lineRule="auto"/>
+              <w:ind w:firstLine="0"/>
+              <w:rPr>
+                <w:sz w:val="24"/>
+              </w:rPr>
+            </w:pPr>
+          </w:p>
+        </w:tc>
+      </w:tr>
+      <w:tr>
+        <w:trPr>
+          <w:trHeight w:val="20"/>
+        </w:trPr>
+        <w:tc>
+          <w:tcPr>
+            <w:tcW w:w="540" w:type="dxa"/>
+            <w:tcBorders>
+              <w:top w:val="single" w:sz="4" w:space="0" w:color="auto"/>
+              <w:left w:val="single" w:sz="4" w:space="0" w:color="auto"/>
+              <w:bottom w:val="single" w:sz="4" w:space="0" w:color="auto"/>
+              <w:right w:val="single" w:sz="4" w:space="0" w:color="auto"/>
+            </w:tcBorders>
+          </w:tcPr>
+          <w:p>
+            <w:pPr>
+              <w:spacing w:line="240" w:lineRule="auto"/>
+              <w:ind w:firstLine="0"/>
+              <w:rPr>
+                <w:sz w:val="24"/>
+              </w:rPr>
+            </w:pPr>
+          </w:p>
+        </w:tc>
+        <w:tc>
+          <w:tcPr>
+            <w:tcW w:w="4280" w:type="dxa"/>
+            <w:tcBorders>
+              <w:top w:val="single" w:sz="4" w:space="0" w:color="auto"/>
+              <w:left w:val="single" w:sz="4" w:space="0" w:color="auto"/>
+              <w:bottom w:val="single" w:sz="4" w:space="0" w:color="auto"/>
+              <w:right w:val="single" w:sz="4" w:space="0" w:color="auto"/>
+            </w:tcBorders>
+          </w:tcPr>
+          <w:p>
+            <w:pPr>
+              <w:spacing w:line="240" w:lineRule="auto"/>
+              <w:ind w:firstLine="0"/>
+              <w:rPr>
+                <w:sz w:val="24"/>
+              </w:rPr>
+            </w:pPr>
+          </w:p>
+        </w:tc>
+        <w:tc>
+          <w:tcPr>
+            <w:tcW w:w="2835" w:type="dxa"/>
+            <w:tcBorders>
+              <w:top w:val="single" w:sz="4" w:space="0" w:color="auto"/>
+              <w:left w:val="single" w:sz="4" w:space="0" w:color="auto"/>
+              <w:bottom w:val="single" w:sz="4" w:space="0" w:color="auto"/>
+              <w:right w:val="single" w:sz="4" w:space="0" w:color="auto"/>
+            </w:tcBorders>
+          </w:tcPr>
+          <w:p>
+            <w:pPr>
+              <w:spacing w:line="240" w:lineRule="auto"/>
+              <w:ind w:firstLine="0"/>
+              <w:rPr>
+                <w:sz w:val="24"/>
+              </w:rPr>
+            </w:pPr>
+          </w:p>
+        </w:tc>
+        <w:tc>
+          <w:tcPr>
+            <w:tcW w:w="1234" w:type="dxa"/>
+            <w:tcBorders>
+              <w:top w:val="single" w:sz="4" w:space="0" w:color="auto"/>
+              <w:left w:val="single" w:sz="4" w:space="0" w:color="auto"/>
+              <w:bottom w:val="single" w:sz="4" w:space="0" w:color="auto"/>
+              <w:right w:val="single" w:sz="4" w:space="0" w:color="auto"/>
+            </w:tcBorders>
+          </w:tcPr>
+          <w:p>
+            <w:pPr>
+              <w:spacing w:line="240" w:lineRule="auto"/>
+              <w:ind w:firstLine="0"/>
+              <w:rPr>
+                <w:sz w:val="24"/>
+              </w:rPr>
+            </w:pPr>
+          </w:p>
+        </w:tc>
+      </w:tr>
+      <w:tr>
+        <w:trPr>
+          <w:trHeight w:val="20"/>
+        </w:trPr>
+        <w:tc>
+          <w:tcPr>
+            <w:tcW w:w="540" w:type="dxa"/>
+            <w:tcBorders>
+              <w:top w:val="single" w:sz="4" w:space="0" w:color="auto"/>
+              <w:left w:val="single" w:sz="4" w:space="0" w:color="auto"/>
+              <w:bottom w:val="single" w:sz="4" w:space="0" w:color="auto"/>
+              <w:right w:val="single" w:sz="4" w:space="0" w:color="auto"/>
+            </w:tcBorders>
+          </w:tcPr>
+          <w:p>
+            <w:pPr>
+              <w:spacing w:line="240" w:lineRule="auto"/>
+              <w:ind w:firstLine="0"/>
+              <w:rPr>
+                <w:sz w:val="24"/>
+              </w:rPr>
+            </w:pPr>
+          </w:p>
+        </w:tc>
+        <w:tc>
+          <w:tcPr>
+            <w:tcW w:w="4280" w:type="dxa"/>
+            <w:tcBorders>
+              <w:top w:val="single" w:sz="4" w:space="0" w:color="auto"/>
+              <w:left w:val="single" w:sz="4" w:space="0" w:color="auto"/>
+              <w:bottom w:val="single" w:sz="4" w:space="0" w:color="auto"/>
+              <w:right w:val="single" w:sz="4" w:space="0" w:color="auto"/>
+            </w:tcBorders>
+          </w:tcPr>
+          <w:p>
+            <w:pPr>
+              <w:spacing w:line="240" w:lineRule="auto"/>
+              <w:ind w:firstLine="0"/>
+              <w:rPr>
+                <w:sz w:val="24"/>
+              </w:rPr>
+            </w:pPr>
+          </w:p>
+        </w:tc>
+        <w:tc>
+          <w:tcPr>
+            <w:tcW w:w="2835" w:type="dxa"/>
+            <w:tcBorders>
+              <w:top w:val="single" w:sz="4" w:space="0" w:color="auto"/>
+              <w:left w:val="single" w:sz="4" w:space="0" w:color="auto"/>
+              <w:bottom w:val="single" w:sz="4" w:space="0" w:color="auto"/>
+              <w:right w:val="single" w:sz="4" w:space="0" w:color="auto"/>
+            </w:tcBorders>
+          </w:tcPr>
+          <w:p>
+            <w:pPr>
+              <w:spacing w:line="240" w:lineRule="auto"/>
+              <w:ind w:firstLine="0"/>
+              <w:rPr>
+                <w:sz w:val="24"/>
+              </w:rPr>
+            </w:pPr>
+          </w:p>
+        </w:tc>
+        <w:tc>
+          <w:tcPr>
+            <w:tcW w:w="1234" w:type="dxa"/>
+            <w:tcBorders>
+              <w:top w:val="single" w:sz="4" w:space="0" w:color="auto"/>
+              <w:left w:val="single" w:sz="4" w:space="0" w:color="auto"/>
+              <w:bottom w:val="single" w:sz="4" w:space="0" w:color="auto"/>
+              <w:right w:val="single" w:sz="4" w:space="0" w:color="auto"/>
+            </w:tcBorders>
+          </w:tcPr>
+          <w:p>
+            <w:pPr>
+              <w:spacing w:line="240" w:lineRule="auto"/>
+              <w:ind w:firstLine="0"/>
+              <w:rPr>
+                <w:sz w:val="24"/>
+              </w:rPr>
+            </w:pPr>
+          </w:p>
+        </w:tc>
+      </w:tr>
+      <w:tr>
+        <w:trPr>
+          <w:trHeight w:val="20"/>
+        </w:trPr>
+        <w:tc>
+          <w:tcPr>
+            <w:tcW w:w="540" w:type="dxa"/>
+            <w:tcBorders>
+              <w:top w:val="single" w:sz="4" w:space="0" w:color="auto"/>
+              <w:left w:val="single" w:sz="4" w:space="0" w:color="auto"/>
+              <w:bottom w:val="single" w:sz="4" w:space="0" w:color="auto"/>
+              <w:right w:val="single" w:sz="4" w:space="0" w:color="auto"/>
+            </w:tcBorders>
+          </w:tcPr>
+          <w:p>
+            <w:pPr>
+              <w:spacing w:line="240" w:lineRule="auto"/>
+              <w:ind w:firstLine="0"/>
+              <w:rPr>
+                <w:sz w:val="24"/>
+              </w:rPr>
+            </w:pPr>
+          </w:p>
+        </w:tc>
+        <w:tc>
+          <w:tcPr>
+            <w:tcW w:w="4280" w:type="dxa"/>
+            <w:tcBorders>
+              <w:top w:val="single" w:sz="4" w:space="0" w:color="auto"/>
+              <w:left w:val="single" w:sz="4" w:space="0" w:color="auto"/>
+              <w:bottom w:val="single" w:sz="4" w:space="0" w:color="auto"/>
+              <w:right w:val="single" w:sz="4" w:space="0" w:color="auto"/>
+            </w:tcBorders>
+          </w:tcPr>
+          <w:p>
+            <w:pPr>
+              <w:spacing w:line="240" w:lineRule="auto"/>
+              <w:ind w:firstLine="0"/>
+              <w:rPr>
+                <w:sz w:val="24"/>
+              </w:rPr>
+            </w:pPr>
+          </w:p>
+        </w:tc>
+        <w:tc>
+          <w:tcPr>
+            <w:tcW w:w="2835" w:type="dxa"/>
+            <w:tcBorders>
+              <w:top w:val="single" w:sz="4" w:space="0" w:color="auto"/>
+              <w:left w:val="single" w:sz="4" w:space="0" w:color="auto"/>
+              <w:bottom w:val="single" w:sz="4" w:space="0" w:color="auto"/>
+              <w:right w:val="single" w:sz="4" w:space="0" w:color="auto"/>
+            </w:tcBorders>
+          </w:tcPr>
+          <w:p>
+            <w:pPr>
+              <w:spacing w:line="240" w:lineRule="auto"/>
+              <w:ind w:firstLine="0"/>
+              <w:rPr>
+                <w:sz w:val="24"/>
+              </w:rPr>
+            </w:pPr>
+          </w:p>
+        </w:tc>
+        <w:tc>
+          <w:tcPr>
+            <w:tcW w:w="1234" w:type="dxa"/>
+            <w:tcBorders>
+              <w:top w:val="single" w:sz="4" w:space="0" w:color="auto"/>
+              <w:left w:val="single" w:sz="4" w:space="0" w:color="auto"/>
+              <w:bottom w:val="single" w:sz="4" w:space="0" w:color="auto"/>
+              <w:right w:val="single" w:sz="4" w:space="0" w:color="auto"/>
+            </w:tcBorders>
+          </w:tcPr>
+          <w:p>
+            <w:pPr>
+              <w:spacing w:line="240" w:lineRule="auto"/>
+              <w:ind w:firstLine="0"/>
+              <w:rPr>
+                <w:sz w:val="24"/>
+              </w:rPr>
+            </w:pPr>
+          </w:p>
+        </w:tc>
+      </w:tr>
+      <w:tr>
+        <w:trPr>
+          <w:trHeight w:val="20"/>
+        </w:trPr>
+        <w:tc>
+          <w:tcPr>
+            <w:tcW w:w="540" w:type="dxa"/>
+            <w:tcBorders>
+              <w:top w:val="single" w:sz="4" w:space="0" w:color="auto"/>
+              <w:left w:val="single" w:sz="4" w:space="0" w:color="auto"/>
+              <w:bottom w:val="single" w:sz="4" w:space="0" w:color="auto"/>
+              <w:right w:val="single" w:sz="4" w:space="0" w:color="auto"/>
+            </w:tcBorders>
+          </w:tcPr>
+          <w:p>
+            <w:pPr>
+              <w:spacing w:line="240" w:lineRule="auto"/>
+              <w:ind w:firstLine="0"/>
+              <w:rPr>
+                <w:sz w:val="24"/>
+              </w:rPr>
+            </w:pPr>
+          </w:p>
+        </w:tc>
+        <w:tc>
+          <w:tcPr>
+            <w:tcW w:w="4280" w:type="dxa"/>
+            <w:tcBorders>
+              <w:top w:val="single" w:sz="4" w:space="0" w:color="auto"/>
+              <w:left w:val="single" w:sz="4" w:space="0" w:color="auto"/>
+              <w:bottom w:val="single" w:sz="4" w:space="0" w:color="auto"/>
+              <w:right w:val="single" w:sz="4" w:space="0" w:color="auto"/>
+            </w:tcBorders>
+          </w:tcPr>
+          <w:p>
+            <w:pPr>
+              <w:spacing w:line="240" w:lineRule="auto"/>
+              <w:ind w:firstLine="0"/>
+              <w:rPr>
+                <w:sz w:val="24"/>
+              </w:rPr>
+            </w:pPr>
+          </w:p>
+        </w:tc>
+        <w:tc>
+          <w:tcPr>
+            <w:tcW w:w="2835" w:type="dxa"/>
+            <w:tcBorders>
+              <w:top w:val="single" w:sz="4" w:space="0" w:color="auto"/>
+              <w:left w:val="single" w:sz="4" w:space="0" w:color="auto"/>
+              <w:bottom w:val="single" w:sz="4" w:space="0" w:color="auto"/>
+              <w:right w:val="single" w:sz="4" w:space="0" w:color="auto"/>
+            </w:tcBorders>
+          </w:tcPr>
+          <w:p>
+            <w:pPr>
+              <w:spacing w:line="240" w:lineRule="auto"/>
+              <w:ind w:firstLine="0"/>
+              <w:rPr>
+                <w:sz w:val="24"/>
+              </w:rPr>
+            </w:pPr>
+          </w:p>
+        </w:tc>
+        <w:tc>
+          <w:tcPr>
+            <w:tcW w:w="1234" w:type="dxa"/>
+            <w:tcBorders>
+              <w:top w:val="single" w:sz="4" w:space="0" w:color="auto"/>
+              <w:left w:val="single" w:sz="4" w:space="0" w:color="auto"/>
+              <w:bottom w:val="single" w:sz="4" w:space="0" w:color="auto"/>
+              <w:right w:val="single" w:sz="4" w:space="0" w:color="auto"/>
+            </w:tcBorders>
+          </w:tcPr>
+          <w:p>
+            <w:pPr>
+              <w:spacing w:line="240" w:lineRule="auto"/>
+              <w:ind w:firstLine="0"/>
+              <w:rPr>
+                <w:sz w:val="24"/>
+              </w:rPr>
+            </w:pPr>
+          </w:p>
+        </w:tc>
+      </w:tr>
+      <w:tr>
+        <w:trPr>
+          <w:trHeight w:val="20"/>
+        </w:trPr>
+        <w:tc>
+          <w:tcPr>
+            <w:tcW w:w="540" w:type="dxa"/>
+            <w:tcBorders>
+              <w:top w:val="single" w:sz="4" w:space="0" w:color="auto"/>
+              <w:left w:val="single" w:sz="4" w:space="0" w:color="auto"/>
+              <w:bottom w:val="single" w:sz="4" w:space="0" w:color="auto"/>
+              <w:right w:val="single" w:sz="4" w:space="0" w:color="auto"/>
+            </w:tcBorders>
+          </w:tcPr>
+          <w:p>
+            <w:pPr>
+              <w:spacing w:line="240" w:lineRule="auto"/>
+              <w:ind w:firstLine="0"/>
+              <w:rPr>
+                <w:sz w:val="24"/>
+              </w:rPr>
+            </w:pPr>
+          </w:p>
+        </w:tc>
+        <w:tc>
+          <w:tcPr>
+            <w:tcW w:w="4280" w:type="dxa"/>
+            <w:tcBorders>
+              <w:top w:val="single" w:sz="4" w:space="0" w:color="auto"/>
+              <w:left w:val="single" w:sz="4" w:space="0" w:color="auto"/>
+              <w:bottom w:val="single" w:sz="4" w:space="0" w:color="auto"/>
+              <w:right w:val="single" w:sz="4" w:space="0" w:color="auto"/>
+            </w:tcBorders>
+          </w:tcPr>
+          <w:p>
+            <w:pPr>
+              <w:spacing w:line="240" w:lineRule="auto"/>
+              <w:ind w:firstLine="0"/>
+              <w:rPr>
+                <w:sz w:val="24"/>
+              </w:rPr>
+            </w:pPr>
+          </w:p>
+        </w:tc>
+        <w:tc>
+          <w:tcPr>
+            <w:tcW w:w="2835" w:type="dxa"/>
+            <w:tcBorders>
+              <w:top w:val="single" w:sz="4" w:space="0" w:color="auto"/>
+              <w:left w:val="single" w:sz="4" w:space="0" w:color="auto"/>
+              <w:bottom w:val="single" w:sz="4" w:space="0" w:color="auto"/>
+              <w:right w:val="single" w:sz="4" w:space="0" w:color="auto"/>
+            </w:tcBorders>
+          </w:tcPr>
+          <w:p>
+            <w:pPr>
+              <w:spacing w:line="240" w:lineRule="auto"/>
+              <w:ind w:firstLine="0"/>
+              <w:rPr>
+                <w:sz w:val="24"/>
+              </w:rPr>
+            </w:pPr>
+          </w:p>
+        </w:tc>
+        <w:tc>
+          <w:tcPr>
+            <w:tcW w:w="1234" w:type="dxa"/>
+            <w:tcBorders>
+              <w:top w:val="single" w:sz="4" w:space="0" w:color="auto"/>
+              <w:left w:val="single" w:sz="4" w:space="0" w:color="auto"/>
+              <w:bottom w:val="single" w:sz="4" w:space="0" w:color="auto"/>
+              <w:right w:val="single" w:sz="4" w:space="0" w:color="auto"/>
+            </w:tcBorders>
+          </w:tcPr>
+          <w:p>
+            <w:pPr>
+              <w:spacing w:line="240" w:lineRule="auto"/>
+              <w:ind w:firstLine="0"/>
+              <w:rPr>
+                <w:sz w:val="24"/>
+              </w:rPr>
+            </w:pPr>
+          </w:p>
+        </w:tc>
+      </w:tr>
+      <w:tr>
+        <w:trPr>
+          <w:trHeight w:val="20"/>
+        </w:trPr>
+        <w:tc>
+          <w:tcPr>
+            <w:tcW w:w="540" w:type="dxa"/>
+            <w:tcBorders>
+              <w:top w:val="single" w:sz="4" w:space="0" w:color="auto"/>
+              <w:left w:val="single" w:sz="4" w:space="0" w:color="auto"/>
+              <w:bottom w:val="single" w:sz="4" w:space="0" w:color="auto"/>
+              <w:right w:val="single" w:sz="4" w:space="0" w:color="auto"/>
+            </w:tcBorders>
+          </w:tcPr>
+          <w:p>
+            <w:pPr>
+              <w:spacing w:line="240" w:lineRule="auto"/>
+              <w:ind w:firstLine="0"/>
+              <w:rPr>
+                <w:sz w:val="24"/>
+              </w:rPr>
+            </w:pPr>
+          </w:p>
+        </w:tc>
+        <w:tc>
+          <w:tcPr>
+            <w:tcW w:w="4280" w:type="dxa"/>
+            <w:tcBorders>
+              <w:top w:val="single" w:sz="4" w:space="0" w:color="auto"/>
+              <w:left w:val="single" w:sz="4" w:space="0" w:color="auto"/>
+              <w:bottom w:val="single" w:sz="4" w:space="0" w:color="auto"/>
+              <w:right w:val="single" w:sz="4" w:space="0" w:color="auto"/>
+            </w:tcBorders>
+          </w:tcPr>
+          <w:p>
+            <w:pPr>
+              <w:spacing w:line="240" w:lineRule="auto"/>
+              <w:ind w:firstLine="0"/>
+              <w:rPr>
+                <w:sz w:val="24"/>
+              </w:rPr>
+            </w:pPr>
+          </w:p>
+        </w:tc>
+        <w:tc>
+          <w:tcPr>
+            <w:tcW w:w="2835" w:type="dxa"/>
+            <w:tcBorders>
+              <w:top w:val="single" w:sz="4" w:space="0" w:color="auto"/>
+              <w:left w:val="single" w:sz="4" w:space="0" w:color="auto"/>
+              <w:bottom w:val="single" w:sz="4" w:space="0" w:color="auto"/>
+              <w:right w:val="single" w:sz="4" w:space="0" w:color="auto"/>
+            </w:tcBorders>
+          </w:tcPr>
+          <w:p>
+            <w:pPr>
+              <w:spacing w:line="240" w:lineRule="auto"/>
+              <w:ind w:firstLine="0"/>
+              <w:rPr>
+                <w:sz w:val="24"/>
+              </w:rPr>
+            </w:pPr>
+          </w:p>
+        </w:tc>
+        <w:tc>
+          <w:tcPr>
+            <w:tcW w:w="1234" w:type="dxa"/>
+            <w:tcBorders>
+              <w:top w:val="single" w:sz="4" w:space="0" w:color="auto"/>
+              <w:left w:val="single" w:sz="4" w:space="0" w:color="auto"/>
+              <w:bottom w:val="single" w:sz="4" w:space="0" w:color="auto"/>
+              <w:right w:val="single" w:sz="4" w:space="0" w:color="auto"/>
+            </w:tcBorders>
+          </w:tcPr>
+          <w:p>
+            <w:pPr>
+              <w:spacing w:line="240" w:lineRule="auto"/>
+              <w:ind w:firstLine="0"/>
+              <w:rPr>
+                <w:sz w:val="24"/>
+              </w:rPr>
+            </w:pPr>
+          </w:p>
+        </w:tc>
+      </w:tr>
+      <w:tr>
+        <w:trPr>
+          <w:trHeight w:val="20"/>
+        </w:trPr>
+        <w:tc>
+          <w:tcPr>
+            <w:tcW w:w="540" w:type="dxa"/>
+            <w:tcBorders>
+              <w:top w:val="single" w:sz="4" w:space="0" w:color="auto"/>
+              <w:left w:val="single" w:sz="4" w:space="0" w:color="auto"/>
+              <w:bottom w:val="single" w:sz="4" w:space="0" w:color="auto"/>
+              <w:right w:val="single" w:sz="4" w:space="0" w:color="auto"/>
+            </w:tcBorders>
+          </w:tcPr>
+          <w:p>
+            <w:pPr>
+              <w:spacing w:line="240" w:lineRule="auto"/>
+              <w:ind w:firstLine="0"/>
+              <w:rPr>
+                <w:sz w:val="24"/>
+              </w:rPr>
+            </w:pPr>
+          </w:p>
+        </w:tc>
+        <w:tc>
+          <w:tcPr>
+            <w:tcW w:w="4280" w:type="dxa"/>
+            <w:tcBorders>
+              <w:top w:val="single" w:sz="4" w:space="0" w:color="auto"/>
+              <w:left w:val="single" w:sz="4" w:space="0" w:color="auto"/>
+              <w:bottom w:val="single" w:sz="4" w:space="0" w:color="auto"/>
+              <w:right w:val="single" w:sz="4" w:space="0" w:color="auto"/>
+            </w:tcBorders>
+          </w:tcPr>
+          <w:p>
+            <w:pPr>
+              <w:spacing w:line="240" w:lineRule="auto"/>
+              <w:ind w:firstLine="0"/>
+              <w:rPr>
+                <w:sz w:val="24"/>
+              </w:rPr>
+            </w:pPr>
+          </w:p>
+        </w:tc>
+        <w:tc>
+          <w:tcPr>
+            <w:tcW w:w="2835" w:type="dxa"/>
+            <w:tcBorders>
+              <w:top w:val="single" w:sz="4" w:space="0" w:color="auto"/>
+              <w:left w:val="single" w:sz="4" w:space="0" w:color="auto"/>
+              <w:bottom w:val="single" w:sz="4" w:space="0" w:color="auto"/>
+              <w:right w:val="single" w:sz="4" w:space="0" w:color="auto"/>
+            </w:tcBorders>
+          </w:tcPr>
+          <w:p>
+            <w:pPr>
+              <w:spacing w:line="240" w:lineRule="auto"/>
+              <w:ind w:firstLine="0"/>
+              <w:rPr>
+                <w:sz w:val="24"/>
+              </w:rPr>
+            </w:pPr>
+          </w:p>
+        </w:tc>
+        <w:tc>
+          <w:tcPr>
+            <w:tcW w:w="1234" w:type="dxa"/>
+            <w:tcBorders>
+              <w:top w:val="single" w:sz="4" w:space="0" w:color="auto"/>
+              <w:left w:val="single" w:sz="4" w:space="0" w:color="auto"/>
+              <w:bottom w:val="single" w:sz="4" w:space="0" w:color="auto"/>
+              <w:right w:val="single" w:sz="4" w:space="0" w:color="auto"/>
+            </w:tcBorders>
+          </w:tcPr>
+          <w:p>
+            <w:pPr>
+              <w:spacing w:line="240" w:lineRule="auto"/>
+              <w:ind w:firstLine="0"/>
+              <w:rPr>
+                <w:sz w:val="24"/>
+              </w:rPr>
+            </w:pPr>
+          </w:p>
+        </w:tc>
+      </w:tr>
+    </w:tbl>
+    <w:p>
+      <w:pPr>
+        <w:spacing w:line="240" w:lineRule="auto"/>
+        <w:ind w:firstLine="0"/>
+        <w:rPr>
+          <w:sz w:val="28"/>
+          <w:lang w:val="ru-RU"/>
+        </w:rPr>
+      </w:pPr>
+    </w:p>
+    <w:p>
+      <w:pPr>
+        <w:spacing w:line="240" w:lineRule="auto"/>
+        <w:ind w:firstLine="0"/>
+        <w:rPr>
+          <w:sz w:val="28"/>
+          <w:lang w:val="ru-RU"/>
+        </w:rPr>
+      </w:pPr>
+    </w:p>
+    <w:p>
+      <w:pPr>
+        <w:tabs>
+          <w:tab w:val="left" w:pos="3828"/>
+          <w:tab w:val="left" w:pos="6096"/>
+          <w:tab w:val="right" w:pos="8931"/>
+        </w:tabs>
+        <w:spacing w:line="240" w:lineRule="auto"/>
+        <w:ind w:left="540" w:hanging="540"/>
+        <w:jc w:val="left"/>
+        <w:rPr>
+          <w:sz w:val="28"/>
+        </w:rPr>
+      </w:pPr>
+      <w:r>
+        <w:rPr>
+          <w:bCs/>
+          <w:sz w:val="28"/>
+        </w:rPr>
+        <w:t xml:space="preserve">Студент </w:t>
+      </w:r>
+      <w:r>
+        <w:rPr>
+          <w:bCs/>
+          <w:sz w:val="28"/>
+          <w:lang w:val="ru-RU"/>
+        </w:rPr>
+        <w:tab/>
+      </w:r>
+      <w:r>
+        <w:rPr>
+          <w:bCs/>
+          <w:sz w:val="28"/>
+        </w:rPr>
+        <w:t>_______</w:t>
+      </w:r>
+      <w:r>
+        <w:rPr>
+          <w:bCs/>
+          <w:sz w:val="28"/>
+          <w:lang w:val="ru-RU"/>
+        </w:rPr>
+        <w:t>___</w:t>
+      </w:r>
+      <w:r>
+        <w:rPr>
+          <w:bCs/>
+          <w:sz w:val="28"/>
+        </w:rPr>
+        <w:t>__</w:t>
+      </w:r>
+      <w:r>
+        <w:rPr>
+          <w:sz w:val="28"/>
+        </w:rPr>
+        <w:tab/>
+        <w:t>________</w:t>
+      </w:r>
+      <w:r>
+        <w:rPr>
+          <w:sz w:val="28"/>
+          <w:lang w:val="ru-RU"/>
+        </w:rPr>
+        <w:t>____</w:t>
+      </w:r>
+      <w:r>
+        <w:rPr>
+          <w:sz w:val="28"/>
+        </w:rPr>
+        <w:t>________</w:t>
+      </w:r>
+    </w:p>
+    <w:p>
+      <w:pPr>
+        <w:tabs>
+          <w:tab w:val="left" w:pos="4253"/>
+          <w:tab w:val="left" w:pos="6663"/>
+          <w:tab w:val="right" w:pos="8931"/>
+        </w:tabs>
+        <w:spacing w:line="240" w:lineRule="auto"/>
+        <w:ind w:firstLine="0"/>
+        <w:jc w:val="left"/>
+        <w:rPr>
+          <w:bCs/>
+          <w:sz w:val="28"/>
+          <w:vertAlign w:val="superscript"/>
+        </w:rPr>
+      </w:pPr>
+      <w:r>
+        <w:rPr>
+          <w:bCs/>
+          <w:sz w:val="28"/>
+          <w:vertAlign w:val="superscript"/>
+        </w:rPr>
+        <w:tab/>
+        <w:t xml:space="preserve"> (підпис)</w:t>
+      </w:r>
+      <w:r>
+        <w:rPr>
+          <w:bCs/>
+          <w:sz w:val="28"/>
+          <w:vertAlign w:val="superscript"/>
+        </w:rPr>
+        <w:tab/>
+        <w:t>(</w:t>
+      </w:r>
+      <w:r>
+        <w:rPr>
+          <w:bCs/>
+          <w:sz w:val="28"/>
+          <w:vertAlign w:val="superscript"/>
+        </w:rPr>
+        <w:t>ініціали, прізвище)</w:t>
+      </w:r>
+    </w:p>
+    <w:p>
+      <w:pPr>
+        <w:tabs>
+          <w:tab w:val="left" w:pos="3828"/>
+          <w:tab w:val="left" w:pos="6096"/>
+          <w:tab w:val="right" w:pos="8931"/>
+        </w:tabs>
+        <w:spacing w:line="240" w:lineRule="auto"/>
+        <w:ind w:left="540" w:hanging="540"/>
+        <w:jc w:val="left"/>
+        <w:rPr>
+          <w:bCs/>
+          <w:sz w:val="28"/>
+        </w:rPr>
+      </w:pPr>
+      <w:r>
+        <w:rPr>
+          <w:bCs/>
+          <w:sz w:val="28"/>
+        </w:rPr>
+        <w:t xml:space="preserve">Науковий керівник дисертації </w:t>
+      </w:r>
+      <w:r>
+        <w:rPr>
+          <w:bCs/>
+          <w:sz w:val="28"/>
+        </w:rPr>
+        <w:tab/>
+        <w:t>_______</w:t>
+      </w:r>
+      <w:r>
+        <w:rPr>
+          <w:bCs/>
+          <w:sz w:val="28"/>
+        </w:rPr>
+        <w:t>___</w:t>
+      </w:r>
+      <w:r>
+        <w:rPr>
+          <w:bCs/>
+          <w:sz w:val="28"/>
+        </w:rPr>
+        <w:t>__</w:t>
+      </w:r>
+      <w:r>
+        <w:rPr>
+          <w:sz w:val="28"/>
+        </w:rPr>
+        <w:tab/>
+        <w:t>________</w:t>
+      </w:r>
+      <w:r>
+        <w:rPr>
+          <w:sz w:val="28"/>
+        </w:rPr>
+        <w:t>____</w:t>
+      </w:r>
+      <w:r>
+        <w:rPr>
+          <w:sz w:val="28"/>
+        </w:rPr>
+        <w:t>________</w:t>
+      </w:r>
+    </w:p>
+    <w:p>
+      <w:pPr>
+        <w:tabs>
+          <w:tab w:val="left" w:pos="4253"/>
+          <w:tab w:val="left" w:pos="6663"/>
+          <w:tab w:val="right" w:pos="8931"/>
+        </w:tabs>
+        <w:spacing w:line="240" w:lineRule="auto"/>
+        <w:ind w:firstLine="0"/>
+        <w:jc w:val="left"/>
+        <w:rPr>
+          <w:bCs/>
+          <w:sz w:val="28"/>
+          <w:vertAlign w:val="superscript"/>
+          <w:lang w:val="ru-RU"/>
+        </w:rPr>
+      </w:pPr>
+      <w:r>
+        <w:rPr>
+          <w:bCs/>
+          <w:sz w:val="28"/>
+          <w:vertAlign w:val="superscript"/>
+        </w:rPr>
+        <w:tab/>
+        <w:t xml:space="preserve"> (підпис)</w:t>
+      </w:r>
+      <w:r>
+        <w:rPr>
+          <w:bCs/>
+          <w:sz w:val="28"/>
+          <w:vertAlign w:val="superscript"/>
+          <w:lang w:val="ru-RU"/>
+        </w:rPr>
+        <w:tab/>
+        <w:t>(</w:t>
+      </w:r>
+      <w:r>
+        <w:rPr>
+          <w:bCs/>
+          <w:sz w:val="28"/>
+          <w:vertAlign w:val="superscript"/>
+        </w:rPr>
+        <w:t>ініціали, прізвище)</w:t>
+      </w:r>
+    </w:p>
+    <w:p>
+      <w:pPr>
+        <w:spacing w:after="160" w:line="259" w:lineRule="auto"/>
+        <w:ind w:firstLine="0"/>
+        <w:jc w:val="left"/>
+        <w:rPr>
+          <w:b/>
+          <w:bCs/>
+          <w:sz w:val="28"/>
+        </w:rPr>
+      </w:pPr>
+    </w:p>
+    <w:p>
+      <w:pPr>
+        <w:spacing w:after="160" w:line="259" w:lineRule="auto"/>
+        <w:ind w:firstLine="0"/>
+        <w:jc w:val="left"/>
+        <w:rPr>
+          <w:b/>
+          <w:bCs/>
+          <w:sz w:val="28"/>
+        </w:rPr>
+      </w:pPr>
+    </w:p>
+    <w:p>
+      <w:pPr>
+        <w:spacing w:after="160" w:line="259" w:lineRule="auto"/>
+        <w:ind w:firstLine="0"/>
+        <w:jc w:val="left"/>
+        <w:rPr>
+          <w:b/>
+          <w:bCs/>
+          <w:sz w:val="28"/>
+        </w:rPr>
+      </w:pPr>
+    </w:p>
+    <w:p>
+      <w:pPr>
+        <w:spacing w:after="160" w:line="259" w:lineRule="auto"/>
+        <w:ind w:firstLine="0"/>
+        <w:jc w:val="left"/>
+        <w:rPr>
+          <w:b/>
+          <w:bCs/>
+          <w:sz w:val="28"/>
+        </w:rPr>
+      </w:pPr>
+    </w:p>
+    <w:p>
+      <w:pPr>
+        <w:spacing w:after="160" w:line="259" w:lineRule="auto"/>
+        <w:ind w:firstLine="0"/>
+        <w:jc w:val="left"/>
+        <w:rPr>
+          <w:b/>
+          <w:bCs/>
+          <w:sz w:val="28"/>
+        </w:rPr>
+      </w:pPr>
+    </w:p>
+    <w:p>
+      <w:pPr>
+        <w:spacing w:after="160" w:line="259" w:lineRule="auto"/>
+        <w:ind w:firstLine="0"/>
+        <w:jc w:val="left"/>
+        <w:rPr>
+          <w:b/>
+          <w:bCs/>
+          <w:sz w:val="28"/>
+        </w:rPr>
+      </w:pPr>
+    </w:p>
+    <w:p>
+      <w:pPr>
+        <w:spacing w:after="160" w:line="259" w:lineRule="auto"/>
+        <w:ind w:firstLine="0"/>
+        <w:jc w:val="left"/>
+        <w:rPr>
+          <w:b/>
+          <w:bCs/>
+          <w:sz w:val="28"/>
+        </w:rPr>
+      </w:pPr>
+    </w:p>
+    <w:p>
+      <w:pPr>
         <w:spacing w:line="240" w:lineRule="auto"/>
         <w:ind w:firstLine="0"/>
         <w:jc w:val="center"/>
@@ -1015,7 +4016,6 @@
         </w:rPr>
         <w:t xml:space="preserve"> </w:t>
       </w:r>
-      <w:proofErr w:type="spellStart"/>
       <w:r>
         <w:rPr>
           <w:b/>
@@ -1032,9 +4032,10 @@
           <w:szCs w:val="28"/>
           <w:lang w:val="ru-RU"/>
         </w:rPr>
-        <w:t>ом</w:t>
-      </w:r>
-      <w:proofErr w:type="spellEnd"/>
+        <w:t>ем</w:t>
+      </w:r>
+      <w:bookmarkStart w:id="0" w:name="_GoBack"/>
+      <w:bookmarkEnd w:id="0"/>
     </w:p>
     <w:p>
       <w:pPr>
@@ -2239,14 +5240,7 @@
           <w:sz w:val="28"/>
           <w:szCs w:val="28"/>
         </w:rPr>
-        <w:t>магістерська дисертація</w:t>
-      </w:r>
-      <w:r>
-        <w:rPr>
-          <w:sz w:val="28"/>
-          <w:szCs w:val="28"/>
-        </w:rPr>
-        <w:t xml:space="preserve"> складається </w:t>
+        <w:t xml:space="preserve">магістерська дисертація складається </w:t>
       </w:r>
       <w:r>
         <w:rPr>
@@ -2254,62 +5248,38 @@
           <w:sz w:val="28"/>
           <w:szCs w:val="28"/>
         </w:rPr>
-        <w:t>з</w:t>
+        <w:t xml:space="preserve">зі </w:t>
       </w:r>
       <w:r>
         <w:rPr>
           <w:color w:val="000000"/>
           <w:sz w:val="28"/>
           <w:szCs w:val="28"/>
-        </w:rPr>
-        <w:t>і</w:t>
-      </w:r>
-      <w:r>
-        <w:rPr>
-          <w:color w:val="000000"/>
-          <w:sz w:val="28"/>
-          <w:szCs w:val="28"/>
-        </w:rPr>
-        <w:t xml:space="preserve"> </w:t>
-      </w:r>
-      <w:r>
-        <w:rPr>
-          <w:color w:val="000000"/>
-          <w:sz w:val="28"/>
-          <w:szCs w:val="28"/>
-          <w:highlight w:val="yellow"/>
-          <w:lang w:val="ru-RU"/>
-        </w:rPr>
-        <w:t>117</w:t>
-      </w:r>
-      <w:r>
-        <w:rPr>
-          <w:sz w:val="28"/>
-          <w:szCs w:val="28"/>
-        </w:rPr>
-        <w:t xml:space="preserve"> сторінок тексту пояснювальної записки</w:t>
-      </w:r>
-      <w:r>
-        <w:rPr>
-          <w:sz w:val="28"/>
-          <w:szCs w:val="28"/>
-        </w:rPr>
-        <w:t>,</w:t>
-      </w:r>
-      <w:r>
-        <w:rPr>
-          <w:sz w:val="28"/>
-          <w:szCs w:val="28"/>
-        </w:rPr>
-        <w:t xml:space="preserve"> </w:t>
-      </w:r>
-      <w:r>
-        <w:rPr>
-          <w:sz w:val="28"/>
-          <w:szCs w:val="28"/>
-          <w:highlight w:val="yellow"/>
-        </w:rPr>
-        <w:t>14</w:t>
+          <w:lang w:val="ru-RU"/>
+        </w:rPr>
+        <w:t>___</w:t>
+      </w:r>
+      <w:r>
+        <w:rPr>
+          <w:sz w:val="28"/>
+          <w:szCs w:val="28"/>
+        </w:rPr>
+        <w:t xml:space="preserve"> сторінок тексту пояснювальної записки, </w:t>
+      </w:r>
+      <w:r>
+        <w:rPr>
+          <w:sz w:val="28"/>
+          <w:szCs w:val="28"/>
+        </w:rPr>
+        <w:t>__</w:t>
+      </w:r>
+      <w:r>
+        <w:rPr>
+          <w:sz w:val="28"/>
+          <w:szCs w:val="28"/>
+          <w:lang w:val="ru-RU"/>
+        </w:rPr>
+        <w:t>_</w:t>
       </w:r>
       <w:r>
         <w:rPr>
@@ -2322,45 +5292,44 @@
         <w:rPr>
           <w:sz w:val="28"/>
           <w:szCs w:val="28"/>
-          <w:highlight w:val="yellow"/>
-        </w:rPr>
-        <w:t>11</w:t>
-      </w:r>
-      <w:r>
-        <w:rPr>
-          <w:sz w:val="28"/>
-          <w:szCs w:val="28"/>
-        </w:rPr>
-        <w:t xml:space="preserve"> таблиць та</w:t>
-      </w:r>
-      <w:r>
-        <w:rPr>
-          <w:sz w:val="28"/>
-          <w:szCs w:val="28"/>
-        </w:rPr>
-        <w:t xml:space="preserve"> </w:t>
-      </w:r>
-      <w:r>
-        <w:rPr>
-          <w:sz w:val="28"/>
-          <w:szCs w:val="28"/>
-          <w:highlight w:val="yellow"/>
-        </w:rPr>
-        <w:t>113</w:t>
-      </w:r>
-      <w:r>
-        <w:rPr>
-          <w:sz w:val="28"/>
-          <w:szCs w:val="28"/>
-        </w:rPr>
-        <w:t xml:space="preserve"> джерел за переліком посилань. Робота в</w:t>
-      </w:r>
-      <w:r>
-        <w:rPr>
-          <w:sz w:val="28"/>
-          <w:szCs w:val="28"/>
-        </w:rPr>
-        <w:t>иконана згідно вимог щодо магістерських атестаційних робіт і відповідає структурі та змісту завдання.</w:t>
+        </w:rPr>
+        <w:t>__</w:t>
+      </w:r>
+      <w:r>
+        <w:rPr>
+          <w:sz w:val="28"/>
+          <w:szCs w:val="28"/>
+          <w:lang w:val="ru-RU"/>
+        </w:rPr>
+        <w:t>_</w:t>
+      </w:r>
+      <w:r>
+        <w:rPr>
+          <w:sz w:val="28"/>
+          <w:szCs w:val="28"/>
+        </w:rPr>
+        <w:t xml:space="preserve"> таблиць та </w:t>
+      </w:r>
+      <w:r>
+        <w:rPr>
+          <w:sz w:val="28"/>
+          <w:szCs w:val="28"/>
+        </w:rPr>
+        <w:t>___</w:t>
+      </w:r>
+      <w:r>
+        <w:rPr>
+          <w:sz w:val="28"/>
+          <w:szCs w:val="28"/>
+        </w:rPr>
+        <w:t xml:space="preserve"> джерел за переліком посилань. Робота виконана згідно вимог щодо</w:t>
+      </w:r>
+      <w:r>
+        <w:rPr>
+          <w:sz w:val="28"/>
+          <w:szCs w:val="28"/>
+        </w:rPr>
+        <w:t xml:space="preserve"> магістерських атестаційних робіт і відповідає структурі та змісту завдання.</w:t>
       </w:r>
     </w:p>
     <w:p>
@@ -2766,16 +5735,7 @@
           <w:sz w:val="28"/>
           <w:szCs w:val="28"/>
         </w:rPr>
-        <w:t xml:space="preserve">– присудження </w:t>
-      </w:r>
-      <w:bookmarkStart w:id="0" w:name="_GoBack"/>
-      <w:bookmarkEnd w:id="0"/>
-      <w:r>
-        <w:rPr>
-          <w:sz w:val="28"/>
-          <w:szCs w:val="28"/>
-        </w:rPr>
-        <w:t>освітньо-кваліфікаційного рівня «магістр» зі спеціальності 8.05030101 «Розробка родовищ та видобування корисних копалин»</w:t>
+        <w:t>– присудження освітньо-кваліфікаційного рівня «магістр» зі спеціальності 8.05030101 «Розробка родовищ та видобування корисних копалин»</w:t>
       </w:r>
     </w:p>
     <w:p>
@@ -2933,40 +5893,6 @@
     </w:p>
     <w:p>
       <w:pPr>
-        <w:spacing w:line="240" w:lineRule="auto"/>
-        <w:ind w:firstLine="0"/>
-        <w:rPr>
-          <w:sz w:val="24"/>
-        </w:rPr>
-      </w:pPr>
-    </w:p>
-    <w:p>
-      <w:pPr>
-        <w:spacing w:line="240" w:lineRule="auto"/>
-        <w:ind w:firstLine="0"/>
-        <w:rPr>
-          <w:i/>
-          <w:iCs/>
-          <w:sz w:val="24"/>
-        </w:rPr>
-      </w:pPr>
-      <w:r>
-        <w:rPr>
-          <w:sz w:val="24"/>
-        </w:rPr>
-        <w:t xml:space="preserve">Печатка установи, організації рецензента </w:t>
-      </w:r>
-      <w:r>
-        <w:rPr>
-          <w:i/>
-          <w:iCs/>
-          <w:sz w:val="24"/>
-        </w:rPr>
-        <w:t>(тільки для зовнішнього рецензента)</w:t>
-      </w:r>
-    </w:p>
-    <w:p>
-      <w:pPr>
         <w:tabs>
           <w:tab w:val="left" w:pos="7938"/>
         </w:tabs>
@@ -3108,6 +6034,7 @@
           <w:sz w:val="28"/>
           <w:szCs w:val="28"/>
         </w:rPr>
+        <w:lastRenderedPageBreak/>
         <w:t>РЕФЕРАТ</w:t>
       </w:r>
     </w:p>
@@ -3331,7 +6258,6 @@
           <w:sz w:val="28"/>
           <w:szCs w:val="28"/>
         </w:rPr>
-        <w:lastRenderedPageBreak/>
         <w:t xml:space="preserve">Об'єктом дослідження  є сейсмічні процеси з </w:t>
       </w:r>
       <w:proofErr w:type="spellStart"/>
@@ -3368,6 +6294,7 @@
           <w:sz w:val="28"/>
           <w:szCs w:val="28"/>
         </w:rPr>
+        <w:lastRenderedPageBreak/>
         <w:t>Предмет дослідження  –  параметри еліптичних сейсмонебезпечних зон, які враховують анізотропію масиву в умовах «ПАТ Коростенський кар'єр».</w:t>
       </w:r>
     </w:p>
@@ -3759,8 +6686,16 @@
           <w:szCs w:val="28"/>
           <w:lang w:val="ru-RU"/>
         </w:rPr>
+        <w:t xml:space="preserve">Актуальность выбранной темы основывается на том, что характерной особенностью, существующих или вновь открывающихся месторождений Украины, является тот факт, что они всегда расположены вблизи </w:t>
+      </w:r>
+      <w:r>
+        <w:rPr>
+          <w:sz w:val="28"/>
+          <w:szCs w:val="28"/>
+          <w:lang w:val="ru-RU"/>
+        </w:rPr>
         <w:lastRenderedPageBreak/>
-        <w:t>Актуальность выбранной темы основывается на том, что характерной особенностью, существующих или вновь открывающихся месторождений Украины, является тот факт, что они всегда расположены вблизи промышленных, гражданских или природно-охранных объектов, так как Украина находится в густонаселенной территории, а ее плодородные земли и богатый природный ландшафт требуют бережного к ним отношения. В связи с этим на карьерах всегда возникает проблема по безопасному ведению взрывных работ, так как сопровождающие сейсмические колебания влияют на окружающую территорию и соответствуют землетрясениям по шкале Рихтера более 5 баллов.</w:t>
+        <w:t>промышленных, гражданских или природно-охранных объектов, так как Украина находится в густонаселенной территории, а ее плодородные земли и богатый природный ландшафт требуют бережного к ним отношения. В связи с этим на карьерах всегда возникает проблема по безопасному ведению взрывных работ, так как сопровождающие сейсмические колебания влияют на окружающую территорию и соответствуют землетрясениям по шкале Рихтера более 5 баллов.</w:t>
       </w:r>
     </w:p>
     <w:p>
@@ -4105,6 +7040,39 @@
       <w:pPr>
         <w:spacing w:line="360" w:lineRule="auto"/>
         <w:ind w:firstLine="708"/>
+        <w:rPr>
+          <w:sz w:val="28"/>
+          <w:szCs w:val="28"/>
+          <w:lang w:val="ru-RU"/>
+        </w:rPr>
+      </w:pPr>
+    </w:p>
+    <w:p>
+      <w:pPr>
+        <w:spacing w:line="360" w:lineRule="auto"/>
+        <w:ind w:firstLine="0"/>
+        <w:rPr>
+          <w:sz w:val="28"/>
+          <w:szCs w:val="28"/>
+          <w:lang w:val="ru-RU"/>
+        </w:rPr>
+      </w:pPr>
+    </w:p>
+    <w:p>
+      <w:pPr>
+        <w:spacing w:line="360" w:lineRule="auto"/>
+        <w:ind w:firstLine="0"/>
+        <w:rPr>
+          <w:sz w:val="28"/>
+          <w:szCs w:val="28"/>
+          <w:lang w:val="ru-RU"/>
+        </w:rPr>
+      </w:pPr>
+    </w:p>
+    <w:p>
+      <w:pPr>
+        <w:spacing w:line="360" w:lineRule="auto"/>
+        <w:ind w:firstLine="0"/>
         <w:rPr>
           <w:sz w:val="28"/>
           <w:szCs w:val="28"/>

</xml_diff>